<commit_message>
Expanded Avanade Section in Base pdf
</commit_message>
<xml_diff>
--- a/rd_resume.doc.docx
+++ b/rd_resume.doc.docx
@@ -361,19 +361,7 @@
           <w:sz w:val="21"/>
           <w:szCs w:val="21"/>
         </w:rPr>
-        <w:t xml:space="preserve">Owned Agile development of machine learning </w:t>
-      </w:r>
-      <w:bookmarkStart w:id="0" w:name="_GoBack"/>
-      <w:bookmarkEnd w:id="0"/>
-      <w:r>
-        <w:rPr>
-          <w:rFonts w:eastAsia="Times New Roman"/>
-          <w:bCs/>
-          <w:color w:val="000000"/>
-          <w:sz w:val="21"/>
-          <w:szCs w:val="21"/>
-        </w:rPr>
-        <w:t>for a cloud cost optimizer creating annual client savings of $600K+</w:t>
+        <w:t>Owned Agile development of machine learning for a cloud cost optimizer creating annual client savings of $600K+</w:t>
       </w:r>
     </w:p>
     <w:p>
@@ -2010,13 +1998,8 @@
         </w:rPr>
         <w:t>Tableau</w:t>
       </w:r>
-      <w:r>
-        <w:rPr>
-          <w:sz w:val="21"/>
-          <w:szCs w:val="21"/>
-        </w:rPr>
-        <w:t>, User Research</w:t>
-      </w:r>
+      <w:bookmarkStart w:id="0" w:name="_GoBack"/>
+      <w:bookmarkEnd w:id="0"/>
     </w:p>
     <w:p>
       <w:pPr>
@@ -2064,17 +2047,8 @@
           <w:sz w:val="21"/>
           <w:szCs w:val="21"/>
         </w:rPr>
-        <w:t xml:space="preserve">Smartsheet, Trello, Slack, </w:t>
-      </w:r>
-      <w:proofErr w:type="spellStart"/>
-      <w:r>
-        <w:rPr>
-          <w:sz w:val="21"/>
-          <w:szCs w:val="21"/>
-        </w:rPr>
-        <w:t>ZenDesk</w:t>
-      </w:r>
-      <w:proofErr w:type="spellEnd"/>
+        <w:t>Smartsheet, Trello</w:t>
+      </w:r>
     </w:p>
     <w:p>
       <w:pPr>
@@ -6603,7 +6577,7 @@
 </file>
 
 <file path=customXml/itemProps1.xml><?xml version="1.0" encoding="utf-8"?>
-<ds:datastoreItem xmlns:ds="http://schemas.openxmlformats.org/officeDocument/2006/customXml" ds:itemID="{77CD8FC3-AC94-4624-9EB7-A39AB92927D8}">
+<ds:datastoreItem xmlns:ds="http://schemas.openxmlformats.org/officeDocument/2006/customXml" ds:itemID="{DA80DD23-4843-4681-9E76-DC99BD704CF2}">
   <ds:schemaRefs>
     <ds:schemaRef ds:uri="http://schemas.openxmlformats.org/officeDocument/2006/bibliography"/>
   </ds:schemaRefs>

</xml_diff>

<commit_message>
Updated relevant/other work exp
</commit_message>
<xml_diff>
--- a/rd_resume.doc.docx
+++ b/rd_resume.doc.docx
@@ -453,29 +453,7 @@
           <w:sz w:val="21"/>
           <w:szCs w:val="21"/>
         </w:rPr>
-        <w:t xml:space="preserve">C#, </w:t>
-      </w:r>
-      <w:proofErr w:type="spellStart"/>
-      <w:r>
-        <w:rPr>
-          <w:rFonts w:eastAsia="Times New Roman"/>
-          <w:bCs/>
-          <w:color w:val="000000"/>
-          <w:sz w:val="21"/>
-          <w:szCs w:val="21"/>
-        </w:rPr>
-        <w:t>EntityFramework</w:t>
-      </w:r>
-      <w:proofErr w:type="spellEnd"/>
-      <w:r>
-        <w:rPr>
-          <w:rFonts w:eastAsia="Times New Roman"/>
-          <w:bCs/>
-          <w:color w:val="000000"/>
-          <w:sz w:val="21"/>
-          <w:szCs w:val="21"/>
-        </w:rPr>
-        <w:t xml:space="preserve">, </w:t>
+        <w:t xml:space="preserve">C#, EntityFramework, </w:t>
       </w:r>
       <w:r>
         <w:rPr>
@@ -690,31 +668,7 @@
           <w:sz w:val="21"/>
           <w:szCs w:val="21"/>
         </w:rPr>
-        <w:t xml:space="preserve">Live Coordinator, </w:t>
-      </w:r>
-      <w:proofErr w:type="spellStart"/>
-      <w:r>
-        <w:rPr>
-          <w:rFonts w:eastAsia="Times New Roman"/>
-          <w:bCs/>
-          <w:i/>
-          <w:color w:val="000000"/>
-          <w:sz w:val="21"/>
-          <w:szCs w:val="21"/>
-        </w:rPr>
-        <w:t>Tespa</w:t>
-      </w:r>
-      <w:proofErr w:type="spellEnd"/>
-      <w:r>
-        <w:rPr>
-          <w:rFonts w:eastAsia="Times New Roman"/>
-          <w:bCs/>
-          <w:i/>
-          <w:color w:val="000000"/>
-          <w:sz w:val="21"/>
-          <w:szCs w:val="21"/>
-        </w:rPr>
-        <w:t xml:space="preserve"> Competitive Programs</w:t>
+        <w:t>Live Coordinator, Tespa Competitive Programs</w:t>
       </w:r>
       <w:r>
         <w:rPr>
@@ -835,7 +789,6 @@
           <w:szCs w:val="21"/>
         </w:rPr>
       </w:pPr>
-      <w:proofErr w:type="spellStart"/>
       <w:r>
         <w:rPr>
           <w:rFonts w:eastAsia="Times New Roman"/>
@@ -847,7 +800,6 @@
         </w:rPr>
         <w:t>Matcherino</w:t>
       </w:r>
-      <w:proofErr w:type="spellEnd"/>
       <w:r>
         <w:rPr>
           <w:rFonts w:eastAsia="Times New Roman"/>
@@ -1556,16 +1508,6 @@
           <w:szCs w:val="21"/>
         </w:rPr>
         <w:tab/>
-      </w:r>
-      <w:r>
-        <w:rPr>
-          <w:rFonts w:eastAsia="Times New Roman"/>
-          <w:b/>
-          <w:bCs/>
-          <w:color w:val="000000"/>
-          <w:sz w:val="21"/>
-          <w:szCs w:val="21"/>
-        </w:rPr>
         <w:t>Los Angeles, CA</w:t>
       </w:r>
     </w:p>
@@ -1593,29 +1535,7 @@
           <w:sz w:val="21"/>
           <w:szCs w:val="21"/>
         </w:rPr>
-        <w:t xml:space="preserve">North American </w:t>
-      </w:r>
-      <w:r>
-        <w:rPr>
-          <w:rFonts w:eastAsia="Times New Roman"/>
-          <w:bCs/>
-          <w:i/>
-          <w:color w:val="000000"/>
-          <w:sz w:val="21"/>
-          <w:szCs w:val="21"/>
-        </w:rPr>
-        <w:t>Publishing</w:t>
-      </w:r>
-      <w:r>
-        <w:rPr>
-          <w:rFonts w:eastAsia="Times New Roman"/>
-          <w:bCs/>
-          <w:i/>
-          <w:color w:val="000000"/>
-          <w:sz w:val="21"/>
-          <w:szCs w:val="21"/>
-        </w:rPr>
-        <w:t xml:space="preserve"> Intern</w:t>
+        <w:t>North American Publishing Intern</w:t>
       </w:r>
       <w:r>
         <w:rPr>
@@ -1664,169 +1584,6 @@
           <w:szCs w:val="21"/>
         </w:rPr>
         <w:t>Strategy definition, brand activations, and leadership development for the most popular game in the world</w:t>
-      </w:r>
-    </w:p>
-    <w:p>
-      <w:pPr>
-        <w:tabs>
-          <w:tab w:val="right" w:pos="10170"/>
-        </w:tabs>
-        <w:spacing w:after="0" w:line="240" w:lineRule="auto"/>
-        <w:contextualSpacing/>
-        <w:rPr>
-          <w:rFonts w:eastAsia="Times New Roman"/>
-          <w:sz w:val="21"/>
-          <w:szCs w:val="21"/>
-        </w:rPr>
-      </w:pPr>
-      <w:proofErr w:type="spellStart"/>
-      <w:r>
-        <w:rPr>
-          <w:rFonts w:eastAsia="Times New Roman"/>
-          <w:b/>
-          <w:bCs/>
-          <w:color w:val="000000"/>
-          <w:sz w:val="21"/>
-          <w:szCs w:val="21"/>
-        </w:rPr>
-        <w:t>Wikispeed</w:t>
-      </w:r>
-      <w:proofErr w:type="spellEnd"/>
-      <w:r>
-        <w:rPr>
-          <w:rFonts w:eastAsia="Times New Roman"/>
-          <w:b/>
-          <w:bCs/>
-          <w:color w:val="000000"/>
-          <w:sz w:val="21"/>
-          <w:szCs w:val="21"/>
-        </w:rPr>
-        <w:tab/>
-        <w:t>Lynnwood, WA</w:t>
-      </w:r>
-    </w:p>
-    <w:p>
-      <w:pPr>
-        <w:tabs>
-          <w:tab w:val="right" w:pos="10170"/>
-        </w:tabs>
-        <w:spacing w:after="0" w:line="240" w:lineRule="auto"/>
-        <w:contextualSpacing/>
-        <w:rPr>
-          <w:rFonts w:eastAsia="Times New Roman"/>
-          <w:sz w:val="21"/>
-          <w:szCs w:val="21"/>
-        </w:rPr>
-      </w:pPr>
-      <w:r>
-        <w:rPr>
-          <w:rFonts w:eastAsia="Times New Roman"/>
-          <w:i/>
-          <w:iCs/>
-          <w:color w:val="000000"/>
-          <w:sz w:val="21"/>
-          <w:szCs w:val="21"/>
-        </w:rPr>
-        <w:t>Project Engineering Intern</w:t>
-      </w:r>
-      <w:r>
-        <w:rPr>
-          <w:rFonts w:eastAsia="Times New Roman"/>
-          <w:color w:val="000000"/>
-          <w:sz w:val="21"/>
-          <w:szCs w:val="21"/>
-        </w:rPr>
-        <w:tab/>
-      </w:r>
-      <w:r>
-        <w:rPr>
-          <w:rFonts w:eastAsia="Times New Roman"/>
-          <w:i/>
-          <w:color w:val="000000"/>
-          <w:sz w:val="21"/>
-          <w:szCs w:val="21"/>
-        </w:rPr>
-        <w:t>August 2012 – September 2013</w:t>
-      </w:r>
-    </w:p>
-    <w:p>
-      <w:pPr>
-        <w:numPr>
-          <w:ilvl w:val="0"/>
-          <w:numId w:val="3"/>
-        </w:numPr>
-        <w:spacing w:after="0" w:line="240" w:lineRule="auto"/>
-        <w:contextualSpacing/>
-        <w:textAlignment w:val="baseline"/>
-        <w:rPr>
-          <w:rFonts w:eastAsia="Times New Roman" w:cs="Arial"/>
-          <w:color w:val="000000"/>
-          <w:sz w:val="21"/>
-          <w:szCs w:val="21"/>
-        </w:rPr>
-      </w:pPr>
-      <w:r>
-        <w:rPr>
-          <w:rFonts w:eastAsia="Times New Roman" w:cs="Arial"/>
-          <w:color w:val="000000"/>
-          <w:sz w:val="21"/>
-          <w:szCs w:val="21"/>
-        </w:rPr>
-        <w:t xml:space="preserve">Managed </w:t>
-      </w:r>
-      <w:r>
-        <w:rPr>
-          <w:rFonts w:eastAsia="Times New Roman" w:cs="Arial"/>
-          <w:color w:val="000000"/>
-          <w:sz w:val="21"/>
-          <w:szCs w:val="21"/>
-        </w:rPr>
-        <w:t xml:space="preserve">agile process </w:t>
-      </w:r>
-      <w:r>
-        <w:rPr>
-          <w:rFonts w:eastAsia="Times New Roman" w:cs="Arial"/>
-          <w:color w:val="000000"/>
-          <w:sz w:val="21"/>
-          <w:szCs w:val="21"/>
-        </w:rPr>
-        <w:t xml:space="preserve">and </w:t>
-      </w:r>
-      <w:r>
-        <w:rPr>
-          <w:rFonts w:eastAsia="Times New Roman" w:cs="Arial"/>
-          <w:color w:val="000000"/>
-          <w:sz w:val="21"/>
-          <w:szCs w:val="21"/>
-        </w:rPr>
-        <w:t xml:space="preserve">used social media to document development of </w:t>
-      </w:r>
-      <w:r>
-        <w:rPr>
-          <w:rFonts w:eastAsia="Times New Roman" w:cs="Arial"/>
-          <w:color w:val="000000"/>
-          <w:sz w:val="21"/>
-          <w:szCs w:val="21"/>
-        </w:rPr>
-        <w:t xml:space="preserve">an open source </w:t>
-      </w:r>
-      <w:r>
-        <w:rPr>
-          <w:rFonts w:eastAsia="Times New Roman" w:cs="Arial"/>
-          <w:color w:val="000000"/>
-          <w:sz w:val="21"/>
-          <w:szCs w:val="21"/>
-        </w:rPr>
-        <w:t>100mpg commuter</w:t>
-      </w:r>
-      <w:r>
-        <w:rPr>
-          <w:rFonts w:eastAsia="Times New Roman" w:cs="Arial"/>
-          <w:color w:val="000000"/>
-          <w:sz w:val="21"/>
-          <w:szCs w:val="21"/>
-        </w:rPr>
-        <w:t xml:space="preserve"> car</w:t>
       </w:r>
     </w:p>
     <w:p>
@@ -1952,17 +1709,8 @@
           <w:sz w:val="21"/>
           <w:szCs w:val="21"/>
         </w:rPr>
-        <w:t>/</w:t>
-      </w:r>
-      <w:proofErr w:type="spellStart"/>
-      <w:r>
-        <w:rPr>
-          <w:sz w:val="21"/>
-          <w:szCs w:val="21"/>
-        </w:rPr>
-        <w:t>Matlab</w:t>
-      </w:r>
-      <w:proofErr w:type="spellEnd"/>
+        <w:t>/Matlab</w:t>
+      </w:r>
       <w:r>
         <w:rPr>
           <w:sz w:val="21"/>
@@ -1998,8 +1746,6 @@
         </w:rPr>
         <w:t>Tableau</w:t>
       </w:r>
-      <w:bookmarkStart w:id="0" w:name="_GoBack"/>
-      <w:bookmarkEnd w:id="0"/>
     </w:p>
     <w:p>
       <w:pPr>
@@ -2291,7 +2037,6 @@
           <w:szCs w:val="21"/>
         </w:rPr>
       </w:pPr>
-      <w:proofErr w:type="gramStart"/>
       <w:r>
         <w:rPr>
           <w:rFonts w:eastAsia="Times New Roman"/>
@@ -2301,19 +2046,7 @@
           <w:sz w:val="21"/>
           <w:szCs w:val="21"/>
         </w:rPr>
-        <w:t>OTHER</w:t>
-      </w:r>
-      <w:proofErr w:type="gramEnd"/>
-      <w:r>
-        <w:rPr>
-          <w:rFonts w:eastAsia="Times New Roman"/>
-          <w:b/>
-          <w:bCs/>
-          <w:color w:val="000000"/>
-          <w:sz w:val="21"/>
-          <w:szCs w:val="21"/>
-        </w:rPr>
-        <w:t xml:space="preserve"> EXPERIENCE &amp; COMMUNITY SERVICE</w:t>
+        <w:t>OTHER EXPERIENCE &amp; COMMUNITY SERVICE</w:t>
       </w:r>
     </w:p>
     <w:p>
@@ -2624,7 +2357,6 @@
           <w:szCs w:val="21"/>
         </w:rPr>
       </w:pPr>
-      <w:proofErr w:type="spellStart"/>
       <w:r>
         <w:rPr>
           <w:rFonts w:eastAsia="Times New Roman"/>
@@ -2634,19 +2366,7 @@
           <w:sz w:val="21"/>
           <w:szCs w:val="21"/>
         </w:rPr>
-        <w:t>AeroAlgae</w:t>
-      </w:r>
-      <w:proofErr w:type="spellEnd"/>
-      <w:r>
-        <w:rPr>
-          <w:rFonts w:eastAsia="Times New Roman"/>
-          <w:b/>
-          <w:bCs/>
-          <w:color w:val="000000"/>
-          <w:sz w:val="21"/>
-          <w:szCs w:val="21"/>
-        </w:rPr>
-        <w:t xml:space="preserve"> Systems</w:t>
+        <w:t>AeroAlgae Systems</w:t>
       </w:r>
       <w:r>
         <w:rPr>
@@ -2736,6 +2456,178 @@
         </w:rPr>
         <w:t>Co-created a startup and prototype that sold farm waste treatment services and generated biodiesel</w:t>
       </w:r>
+    </w:p>
+    <w:p>
+      <w:pPr>
+        <w:tabs>
+          <w:tab w:val="right" w:pos="10170"/>
+        </w:tabs>
+        <w:spacing w:after="0" w:line="240" w:lineRule="auto"/>
+        <w:contextualSpacing/>
+        <w:rPr>
+          <w:rFonts w:eastAsia="Times New Roman"/>
+          <w:sz w:val="21"/>
+          <w:szCs w:val="21"/>
+        </w:rPr>
+      </w:pPr>
+      <w:r>
+        <w:rPr>
+          <w:rFonts w:eastAsia="Times New Roman"/>
+          <w:b/>
+          <w:bCs/>
+          <w:color w:val="000000"/>
+          <w:sz w:val="21"/>
+          <w:szCs w:val="21"/>
+        </w:rPr>
+        <w:t>Wikispeed</w:t>
+      </w:r>
+      <w:r>
+        <w:rPr>
+          <w:rFonts w:eastAsia="Times New Roman"/>
+          <w:b/>
+          <w:bCs/>
+          <w:color w:val="000000"/>
+          <w:sz w:val="21"/>
+          <w:szCs w:val="21"/>
+        </w:rPr>
+        <w:tab/>
+        <w:t>Lynnwood, WA</w:t>
+      </w:r>
+    </w:p>
+    <w:p>
+      <w:pPr>
+        <w:tabs>
+          <w:tab w:val="right" w:pos="10170"/>
+        </w:tabs>
+        <w:spacing w:after="0" w:line="240" w:lineRule="auto"/>
+        <w:contextualSpacing/>
+        <w:rPr>
+          <w:rFonts w:eastAsia="Times New Roman"/>
+          <w:sz w:val="21"/>
+          <w:szCs w:val="21"/>
+        </w:rPr>
+      </w:pPr>
+      <w:r>
+        <w:rPr>
+          <w:rFonts w:eastAsia="Times New Roman"/>
+          <w:i/>
+          <w:iCs/>
+          <w:color w:val="000000"/>
+          <w:sz w:val="21"/>
+          <w:szCs w:val="21"/>
+        </w:rPr>
+        <w:t>Project Engineering Intern</w:t>
+      </w:r>
+      <w:r>
+        <w:rPr>
+          <w:rFonts w:eastAsia="Times New Roman"/>
+          <w:color w:val="000000"/>
+          <w:sz w:val="21"/>
+          <w:szCs w:val="21"/>
+        </w:rPr>
+        <w:tab/>
+      </w:r>
+      <w:r>
+        <w:rPr>
+          <w:rFonts w:eastAsia="Times New Roman"/>
+          <w:i/>
+          <w:color w:val="000000"/>
+          <w:sz w:val="21"/>
+          <w:szCs w:val="21"/>
+        </w:rPr>
+        <w:t>August 2012 – September 2013</w:t>
+      </w:r>
+    </w:p>
+    <w:p>
+      <w:pPr>
+        <w:numPr>
+          <w:ilvl w:val="0"/>
+          <w:numId w:val="3"/>
+        </w:numPr>
+        <w:spacing w:after="0" w:line="240" w:lineRule="auto"/>
+        <w:contextualSpacing/>
+        <w:textAlignment w:val="baseline"/>
+        <w:rPr>
+          <w:rFonts w:eastAsia="Times New Roman" w:cs="Arial"/>
+          <w:color w:val="000000"/>
+          <w:sz w:val="21"/>
+          <w:szCs w:val="21"/>
+        </w:rPr>
+      </w:pPr>
+      <w:r>
+        <w:rPr>
+          <w:rFonts w:eastAsia="Times New Roman" w:cs="Arial"/>
+          <w:color w:val="000000"/>
+          <w:sz w:val="21"/>
+          <w:szCs w:val="21"/>
+        </w:rPr>
+        <w:t>Managed Agile</w:t>
+      </w:r>
+      <w:r>
+        <w:rPr>
+          <w:rFonts w:eastAsia="Times New Roman" w:cs="Arial"/>
+          <w:color w:val="000000"/>
+          <w:sz w:val="21"/>
+          <w:szCs w:val="21"/>
+        </w:rPr>
+        <w:t xml:space="preserve"> process </w:t>
+      </w:r>
+      <w:r>
+        <w:rPr>
+          <w:rFonts w:eastAsia="Times New Roman" w:cs="Arial"/>
+          <w:color w:val="000000"/>
+          <w:sz w:val="21"/>
+          <w:szCs w:val="21"/>
+        </w:rPr>
+        <w:t xml:space="preserve">and social media for development of </w:t>
+      </w:r>
+      <w:r>
+        <w:rPr>
+          <w:rFonts w:eastAsia="Times New Roman" w:cs="Arial"/>
+          <w:color w:val="000000"/>
+          <w:sz w:val="21"/>
+          <w:szCs w:val="21"/>
+        </w:rPr>
+        <w:t>an open source</w:t>
+      </w:r>
+      <w:r>
+        <w:rPr>
+          <w:rFonts w:eastAsia="Times New Roman" w:cs="Arial"/>
+          <w:color w:val="000000"/>
+          <w:sz w:val="21"/>
+          <w:szCs w:val="21"/>
+        </w:rPr>
+        <w:t>,</w:t>
+      </w:r>
+      <w:r>
+        <w:rPr>
+          <w:rFonts w:eastAsia="Times New Roman" w:cs="Arial"/>
+          <w:color w:val="000000"/>
+          <w:sz w:val="21"/>
+          <w:szCs w:val="21"/>
+        </w:rPr>
+        <w:t xml:space="preserve"> </w:t>
+      </w:r>
+      <w:r>
+        <w:rPr>
+          <w:rFonts w:eastAsia="Times New Roman" w:cs="Arial"/>
+          <w:color w:val="000000"/>
+          <w:sz w:val="21"/>
+          <w:szCs w:val="21"/>
+        </w:rPr>
+        <w:t>100mpg commuter</w:t>
+      </w:r>
+      <w:r>
+        <w:rPr>
+          <w:rFonts w:eastAsia="Times New Roman" w:cs="Arial"/>
+          <w:color w:val="000000"/>
+          <w:sz w:val="21"/>
+          <w:szCs w:val="21"/>
+        </w:rPr>
+        <w:t xml:space="preserve"> car</w:t>
+      </w:r>
+      <w:bookmarkStart w:id="0" w:name="_GoBack"/>
+      <w:bookmarkEnd w:id="0"/>
     </w:p>
     <w:sectPr>
       <w:footerReference w:type="default" r:id="rId9"/>
@@ -6577,7 +6469,7 @@
 </file>
 
 <file path=customXml/itemProps1.xml><?xml version="1.0" encoding="utf-8"?>
-<ds:datastoreItem xmlns:ds="http://schemas.openxmlformats.org/officeDocument/2006/customXml" ds:itemID="{DA80DD23-4843-4681-9E76-DC99BD704CF2}">
+<ds:datastoreItem xmlns:ds="http://schemas.openxmlformats.org/officeDocument/2006/customXml" ds:itemID="{4A829ED1-73BF-4480-87AB-5AD89F838D7A}">
   <ds:schemaRefs>
     <ds:schemaRef ds:uri="http://schemas.openxmlformats.org/officeDocument/2006/bibliography"/>
   </ds:schemaRefs>

</xml_diff>

<commit_message>
Added cover letters and updated resumes
</commit_message>
<xml_diff>
--- a/rd_resume.doc.docx
+++ b/rd_resume.doc.docx
@@ -346,22 +346,113 @@
         <w:spacing w:after="0" w:line="240" w:lineRule="auto"/>
         <w:rPr>
           <w:rFonts w:eastAsia="Times New Roman"/>
-          <w:b/>
-          <w:bCs/>
-          <w:color w:val="000000"/>
-          <w:sz w:val="21"/>
-          <w:szCs w:val="21"/>
-        </w:rPr>
-      </w:pPr>
-      <w:r>
-        <w:rPr>
-          <w:rFonts w:eastAsia="Times New Roman"/>
-          <w:bCs/>
-          <w:color w:val="000000"/>
-          <w:sz w:val="21"/>
-          <w:szCs w:val="21"/>
-        </w:rPr>
-        <w:t>Owned Agile development of machine learning for a cloud cost optimizer creating annual client savings of $600K+</w:t>
+          <w:bCs/>
+          <w:color w:val="000000"/>
+          <w:sz w:val="21"/>
+          <w:szCs w:val="21"/>
+        </w:rPr>
+      </w:pPr>
+      <w:r>
+        <w:rPr>
+          <w:rFonts w:eastAsia="Times New Roman"/>
+          <w:bCs/>
+          <w:color w:val="000000"/>
+          <w:sz w:val="21"/>
+          <w:szCs w:val="21"/>
+        </w:rPr>
+        <w:t>Owned Agile development of machine lear</w:t>
+      </w:r>
+      <w:r>
+        <w:rPr>
+          <w:rFonts w:eastAsia="Times New Roman"/>
+          <w:bCs/>
+          <w:color w:val="000000"/>
+          <w:sz w:val="21"/>
+          <w:szCs w:val="21"/>
+        </w:rPr>
+        <w:t>ning for a</w:t>
+      </w:r>
+      <w:r>
+        <w:rPr>
+          <w:rFonts w:eastAsia="Times New Roman"/>
+          <w:bCs/>
+          <w:color w:val="000000"/>
+          <w:sz w:val="21"/>
+          <w:szCs w:val="21"/>
+        </w:rPr>
+        <w:t xml:space="preserve"> cloud resource </w:t>
+      </w:r>
+      <w:r>
+        <w:rPr>
+          <w:rFonts w:eastAsia="Times New Roman"/>
+          <w:bCs/>
+          <w:color w:val="000000"/>
+          <w:sz w:val="21"/>
+          <w:szCs w:val="21"/>
+        </w:rPr>
+        <w:t>optimizer</w:t>
+      </w:r>
+      <w:r>
+        <w:rPr>
+          <w:rFonts w:eastAsia="Times New Roman"/>
+          <w:bCs/>
+          <w:color w:val="000000"/>
+          <w:sz w:val="21"/>
+          <w:szCs w:val="21"/>
+        </w:rPr>
+        <w:t xml:space="preserve"> </w:t>
+      </w:r>
+      <w:r>
+        <w:rPr>
+          <w:rFonts w:eastAsia="Times New Roman"/>
+          <w:bCs/>
+          <w:color w:val="000000"/>
+          <w:sz w:val="21"/>
+          <w:szCs w:val="21"/>
+        </w:rPr>
+        <w:t>creating</w:t>
+      </w:r>
+      <w:r>
+        <w:rPr>
+          <w:rFonts w:eastAsia="Times New Roman"/>
+          <w:bCs/>
+          <w:color w:val="000000"/>
+          <w:sz w:val="21"/>
+          <w:szCs w:val="21"/>
+        </w:rPr>
+        <w:t xml:space="preserve"> </w:t>
+      </w:r>
+      <w:r>
+        <w:rPr>
+          <w:rFonts w:eastAsia="Times New Roman"/>
+          <w:bCs/>
+          <w:color w:val="000000"/>
+          <w:sz w:val="21"/>
+          <w:szCs w:val="21"/>
+        </w:rPr>
+        <w:t>yearly</w:t>
+      </w:r>
+      <w:bookmarkStart w:id="0" w:name="_GoBack"/>
+      <w:bookmarkEnd w:id="0"/>
+      <w:r>
+        <w:rPr>
+          <w:rFonts w:eastAsia="Times New Roman"/>
+          <w:bCs/>
+          <w:color w:val="000000"/>
+          <w:sz w:val="21"/>
+          <w:szCs w:val="21"/>
+        </w:rPr>
+        <w:t xml:space="preserve"> </w:t>
+      </w:r>
+      <w:r>
+        <w:rPr>
+          <w:rFonts w:eastAsia="Times New Roman"/>
+          <w:bCs/>
+          <w:color w:val="000000"/>
+          <w:sz w:val="21"/>
+          <w:szCs w:val="21"/>
+        </w:rPr>
+        <w:t>client savings of $600K+</w:t>
       </w:r>
     </w:p>
     <w:p>
@@ -774,191 +865,6 @@
           <w:szCs w:val="21"/>
         </w:rPr>
         <w:t xml:space="preserve"> for Blizzard’s competitive collegiate programs</w:t>
-      </w:r>
-    </w:p>
-    <w:p>
-      <w:pPr>
-        <w:tabs>
-          <w:tab w:val="right" w:pos="10170"/>
-        </w:tabs>
-        <w:spacing w:after="0" w:line="240" w:lineRule="auto"/>
-        <w:contextualSpacing/>
-        <w:rPr>
-          <w:rFonts w:eastAsia="Times New Roman"/>
-          <w:sz w:val="21"/>
-          <w:szCs w:val="21"/>
-        </w:rPr>
-      </w:pPr>
-      <w:r>
-        <w:rPr>
-          <w:rFonts w:eastAsia="Times New Roman"/>
-          <w:b/>
-          <w:bCs/>
-          <w:color w:val="000000"/>
-          <w:sz w:val="21"/>
-          <w:szCs w:val="21"/>
-        </w:rPr>
-        <w:t>Matcherino</w:t>
-      </w:r>
-      <w:r>
-        <w:rPr>
-          <w:rFonts w:eastAsia="Times New Roman"/>
-          <w:b/>
-          <w:bCs/>
-          <w:color w:val="000000"/>
-          <w:sz w:val="21"/>
-          <w:szCs w:val="21"/>
-        </w:rPr>
-        <w:tab/>
-        <w:t>Seattle, WA</w:t>
-      </w:r>
-    </w:p>
-    <w:p>
-      <w:pPr>
-        <w:tabs>
-          <w:tab w:val="right" w:pos="10170"/>
-        </w:tabs>
-        <w:spacing w:after="0" w:line="240" w:lineRule="auto"/>
-        <w:contextualSpacing/>
-        <w:rPr>
-          <w:rFonts w:eastAsia="Times New Roman"/>
-          <w:bCs/>
-          <w:color w:val="000000"/>
-          <w:sz w:val="21"/>
-          <w:szCs w:val="21"/>
-        </w:rPr>
-      </w:pPr>
-      <w:r>
-        <w:rPr>
-          <w:rFonts w:eastAsia="Times New Roman"/>
-          <w:bCs/>
-          <w:i/>
-          <w:color w:val="000000"/>
-          <w:sz w:val="21"/>
-          <w:szCs w:val="21"/>
-        </w:rPr>
-        <w:t>Marketing Manager</w:t>
-      </w:r>
-      <w:r>
-        <w:rPr>
-          <w:rFonts w:eastAsia="Times New Roman"/>
-          <w:bCs/>
-          <w:color w:val="000000"/>
-          <w:sz w:val="21"/>
-          <w:szCs w:val="21"/>
-        </w:rPr>
-        <w:tab/>
-      </w:r>
-      <w:r>
-        <w:rPr>
-          <w:rFonts w:eastAsia="Times New Roman"/>
-          <w:bCs/>
-          <w:i/>
-          <w:color w:val="000000"/>
-          <w:sz w:val="21"/>
-          <w:szCs w:val="21"/>
-        </w:rPr>
-        <w:t xml:space="preserve">October </w:t>
-      </w:r>
-      <w:r>
-        <w:rPr>
-          <w:rFonts w:eastAsia="Times New Roman"/>
-          <w:bCs/>
-          <w:i/>
-          <w:color w:val="000000"/>
-          <w:sz w:val="21"/>
-          <w:szCs w:val="21"/>
-        </w:rPr>
-        <w:t xml:space="preserve">2016 – </w:t>
-      </w:r>
-      <w:r>
-        <w:rPr>
-          <w:rFonts w:eastAsia="Times New Roman"/>
-          <w:bCs/>
-          <w:i/>
-          <w:color w:val="000000"/>
-          <w:sz w:val="21"/>
-          <w:szCs w:val="21"/>
-        </w:rPr>
-        <w:t>December</w:t>
-      </w:r>
-      <w:r>
-        <w:rPr>
-          <w:rFonts w:eastAsia="Times New Roman"/>
-          <w:bCs/>
-          <w:i/>
-          <w:color w:val="000000"/>
-          <w:sz w:val="21"/>
-          <w:szCs w:val="21"/>
-        </w:rPr>
-        <w:t xml:space="preserve"> 2016</w:t>
-      </w:r>
-    </w:p>
-    <w:p>
-      <w:pPr>
-        <w:pStyle w:val="ListParagraph"/>
-        <w:numPr>
-          <w:ilvl w:val="0"/>
-          <w:numId w:val="10"/>
-        </w:numPr>
-        <w:spacing w:after="0" w:line="240" w:lineRule="auto"/>
-        <w:rPr>
-          <w:rFonts w:eastAsia="Times New Roman"/>
-          <w:bCs/>
-          <w:color w:val="000000"/>
-          <w:sz w:val="21"/>
-          <w:szCs w:val="21"/>
-        </w:rPr>
-      </w:pPr>
-      <w:r>
-        <w:rPr>
-          <w:rFonts w:eastAsia="Times New Roman"/>
-          <w:bCs/>
-          <w:color w:val="000000"/>
-          <w:sz w:val="21"/>
-          <w:szCs w:val="21"/>
-        </w:rPr>
-        <w:t xml:space="preserve">Account management, sales, and influencer </w:t>
-      </w:r>
-      <w:r>
-        <w:rPr>
-          <w:rFonts w:eastAsia="Times New Roman"/>
-          <w:bCs/>
-          <w:color w:val="000000"/>
-          <w:sz w:val="21"/>
-          <w:szCs w:val="21"/>
-        </w:rPr>
-        <w:t>marketing</w:t>
-      </w:r>
-      <w:r>
-        <w:rPr>
-          <w:rFonts w:eastAsia="Times New Roman"/>
-          <w:bCs/>
-          <w:color w:val="000000"/>
-          <w:sz w:val="21"/>
-          <w:szCs w:val="21"/>
-        </w:rPr>
-        <w:t xml:space="preserve"> for a</w:t>
-      </w:r>
-      <w:r>
-        <w:rPr>
-          <w:rFonts w:eastAsia="Times New Roman"/>
-          <w:bCs/>
-          <w:color w:val="000000"/>
-          <w:sz w:val="21"/>
-          <w:szCs w:val="21"/>
-        </w:rPr>
-        <w:t xml:space="preserve">n event </w:t>
-      </w:r>
-      <w:r>
-        <w:rPr>
-          <w:rFonts w:eastAsia="Times New Roman"/>
-          <w:bCs/>
-          <w:color w:val="000000"/>
-          <w:sz w:val="21"/>
-          <w:szCs w:val="21"/>
-        </w:rPr>
-        <w:t>crowdfunding startup</w:t>
       </w:r>
     </w:p>
     <w:p>
@@ -1667,7 +1573,14 @@
           <w:sz w:val="21"/>
           <w:szCs w:val="21"/>
         </w:rPr>
-        <w:t>SQL Server/SSRS</w:t>
+        <w:t>SQL</w:t>
+      </w:r>
+      <w:r>
+        <w:rPr>
+          <w:sz w:val="21"/>
+          <w:szCs w:val="21"/>
+        </w:rPr>
+        <w:t>/SSRS</w:t>
       </w:r>
       <w:r>
         <w:rPr>
@@ -2051,6 +1964,151 @@
     </w:p>
     <w:p>
       <w:pPr>
+        <w:tabs>
+          <w:tab w:val="right" w:pos="10170"/>
+        </w:tabs>
+        <w:spacing w:after="0" w:line="240" w:lineRule="auto"/>
+        <w:contextualSpacing/>
+        <w:rPr>
+          <w:rFonts w:eastAsia="Times New Roman"/>
+          <w:sz w:val="21"/>
+          <w:szCs w:val="21"/>
+        </w:rPr>
+      </w:pPr>
+      <w:r>
+        <w:rPr>
+          <w:rFonts w:eastAsia="Times New Roman"/>
+          <w:b/>
+          <w:bCs/>
+          <w:color w:val="000000"/>
+          <w:sz w:val="21"/>
+          <w:szCs w:val="21"/>
+        </w:rPr>
+        <w:t>Matcherino</w:t>
+      </w:r>
+      <w:r>
+        <w:rPr>
+          <w:rFonts w:eastAsia="Times New Roman"/>
+          <w:b/>
+          <w:bCs/>
+          <w:color w:val="000000"/>
+          <w:sz w:val="21"/>
+          <w:szCs w:val="21"/>
+        </w:rPr>
+        <w:tab/>
+        <w:t>Seattle, WA</w:t>
+      </w:r>
+    </w:p>
+    <w:p>
+      <w:pPr>
+        <w:tabs>
+          <w:tab w:val="right" w:pos="10170"/>
+        </w:tabs>
+        <w:spacing w:after="0" w:line="240" w:lineRule="auto"/>
+        <w:contextualSpacing/>
+        <w:rPr>
+          <w:rFonts w:eastAsia="Times New Roman"/>
+          <w:bCs/>
+          <w:color w:val="000000"/>
+          <w:sz w:val="21"/>
+          <w:szCs w:val="21"/>
+        </w:rPr>
+      </w:pPr>
+      <w:r>
+        <w:rPr>
+          <w:rFonts w:eastAsia="Times New Roman"/>
+          <w:bCs/>
+          <w:i/>
+          <w:color w:val="000000"/>
+          <w:sz w:val="21"/>
+          <w:szCs w:val="21"/>
+        </w:rPr>
+        <w:t>Marketing Manager</w:t>
+      </w:r>
+      <w:r>
+        <w:rPr>
+          <w:rFonts w:eastAsia="Times New Roman"/>
+          <w:bCs/>
+          <w:color w:val="000000"/>
+          <w:sz w:val="21"/>
+          <w:szCs w:val="21"/>
+        </w:rPr>
+        <w:tab/>
+      </w:r>
+      <w:r>
+        <w:rPr>
+          <w:rFonts w:eastAsia="Times New Roman"/>
+          <w:bCs/>
+          <w:i/>
+          <w:color w:val="000000"/>
+          <w:sz w:val="21"/>
+          <w:szCs w:val="21"/>
+        </w:rPr>
+        <w:t xml:space="preserve">October </w:t>
+      </w:r>
+      <w:r>
+        <w:rPr>
+          <w:rFonts w:eastAsia="Times New Roman"/>
+          <w:bCs/>
+          <w:i/>
+          <w:color w:val="000000"/>
+          <w:sz w:val="21"/>
+          <w:szCs w:val="21"/>
+        </w:rPr>
+        <w:t xml:space="preserve">2016 – </w:t>
+      </w:r>
+      <w:r>
+        <w:rPr>
+          <w:rFonts w:eastAsia="Times New Roman"/>
+          <w:bCs/>
+          <w:i/>
+          <w:color w:val="000000"/>
+          <w:sz w:val="21"/>
+          <w:szCs w:val="21"/>
+        </w:rPr>
+        <w:t>December</w:t>
+      </w:r>
+      <w:r>
+        <w:rPr>
+          <w:rFonts w:eastAsia="Times New Roman"/>
+          <w:bCs/>
+          <w:i/>
+          <w:color w:val="000000"/>
+          <w:sz w:val="21"/>
+          <w:szCs w:val="21"/>
+        </w:rPr>
+        <w:t xml:space="preserve"> 2016</w:t>
+      </w:r>
+    </w:p>
+    <w:p>
+      <w:pPr>
+        <w:pStyle w:val="ListParagraph"/>
+        <w:numPr>
+          <w:ilvl w:val="0"/>
+          <w:numId w:val="10"/>
+        </w:numPr>
+        <w:spacing w:after="0" w:line="240" w:lineRule="auto"/>
+        <w:rPr>
+          <w:rFonts w:eastAsia="Times New Roman"/>
+          <w:bCs/>
+          <w:color w:val="000000"/>
+          <w:sz w:val="21"/>
+          <w:szCs w:val="21"/>
+        </w:rPr>
+      </w:pPr>
+      <w:r>
+        <w:rPr>
+          <w:rFonts w:eastAsia="Times New Roman"/>
+          <w:bCs/>
+          <w:color w:val="000000"/>
+          <w:sz w:val="21"/>
+          <w:szCs w:val="21"/>
+        </w:rPr>
+        <w:t>Account management, sales, and influencer marketing for an event crowdfunding startup</w:t>
+      </w:r>
+    </w:p>
+    <w:p>
+      <w:pPr>
         <w:pStyle w:val="Default"/>
         <w:tabs>
           <w:tab w:val="right" w:pos="10170"/>
@@ -2626,8 +2684,6 @@
         </w:rPr>
         <w:t xml:space="preserve"> car</w:t>
       </w:r>
-      <w:bookmarkStart w:id="0" w:name="_GoBack"/>
-      <w:bookmarkEnd w:id="0"/>
     </w:p>
     <w:sectPr>
       <w:footerReference w:type="default" r:id="rId9"/>
@@ -6469,7 +6525,7 @@
 </file>
 
 <file path=customXml/itemProps1.xml><?xml version="1.0" encoding="utf-8"?>
-<ds:datastoreItem xmlns:ds="http://schemas.openxmlformats.org/officeDocument/2006/customXml" ds:itemID="{4A829ED1-73BF-4480-87AB-5AD89F838D7A}">
+<ds:datastoreItem xmlns:ds="http://schemas.openxmlformats.org/officeDocument/2006/customXml" ds:itemID="{F09E6D42-DA4E-49BE-9494-A3463B3DAADA}">
   <ds:schemaRefs>
     <ds:schemaRef ds:uri="http://schemas.openxmlformats.org/officeDocument/2006/bibliography"/>
   </ds:schemaRefs>

</xml_diff>

<commit_message>
created social impact/eco resume
</commit_message>
<xml_diff>
--- a/rd_resume.doc.docx
+++ b/rd_resume.doc.docx
@@ -400,6 +400,16 @@
           <w:sz w:val="21"/>
           <w:szCs w:val="21"/>
         </w:rPr>
+        <w:t xml:space="preserve"> creating</w:t>
+      </w:r>
+      <w:r>
+        <w:rPr>
+          <w:rFonts w:eastAsia="Times New Roman"/>
+          <w:bCs/>
+          <w:color w:val="000000"/>
+          <w:sz w:val="21"/>
+          <w:szCs w:val="21"/>
+        </w:rPr>
         <w:t xml:space="preserve"> </w:t>
       </w:r>
       <w:r>
@@ -410,30 +420,8 @@
           <w:sz w:val="21"/>
           <w:szCs w:val="21"/>
         </w:rPr>
-        <w:t>creating</w:t>
-      </w:r>
-      <w:r>
-        <w:rPr>
-          <w:rFonts w:eastAsia="Times New Roman"/>
-          <w:bCs/>
-          <w:color w:val="000000"/>
-          <w:sz w:val="21"/>
-          <w:szCs w:val="21"/>
-        </w:rPr>
-        <w:t xml:space="preserve"> </w:t>
-      </w:r>
-      <w:r>
-        <w:rPr>
-          <w:rFonts w:eastAsia="Times New Roman"/>
-          <w:bCs/>
-          <w:color w:val="000000"/>
-          <w:sz w:val="21"/>
-          <w:szCs w:val="21"/>
-        </w:rPr>
         <w:t>yearly</w:t>
       </w:r>
-      <w:bookmarkStart w:id="0" w:name="_GoBack"/>
-      <w:bookmarkEnd w:id="0"/>
       <w:r>
         <w:rPr>
           <w:rFonts w:eastAsia="Times New Roman"/>
@@ -544,7 +532,29 @@
           <w:sz w:val="21"/>
           <w:szCs w:val="21"/>
         </w:rPr>
-        <w:t xml:space="preserve">C#, EntityFramework, </w:t>
+        <w:t xml:space="preserve">C#, </w:t>
+      </w:r>
+      <w:proofErr w:type="spellStart"/>
+      <w:r>
+        <w:rPr>
+          <w:rFonts w:eastAsia="Times New Roman"/>
+          <w:bCs/>
+          <w:color w:val="000000"/>
+          <w:sz w:val="21"/>
+          <w:szCs w:val="21"/>
+        </w:rPr>
+        <w:t>EntityFramework</w:t>
+      </w:r>
+      <w:proofErr w:type="spellEnd"/>
+      <w:r>
+        <w:rPr>
+          <w:rFonts w:eastAsia="Times New Roman"/>
+          <w:bCs/>
+          <w:color w:val="000000"/>
+          <w:sz w:val="21"/>
+          <w:szCs w:val="21"/>
+        </w:rPr>
+        <w:t xml:space="preserve">, </w:t>
       </w:r>
       <w:r>
         <w:rPr>
@@ -759,7 +769,31 @@
           <w:sz w:val="21"/>
           <w:szCs w:val="21"/>
         </w:rPr>
-        <w:t>Live Coordinator, Tespa Competitive Programs</w:t>
+        <w:t xml:space="preserve">Live Coordinator, </w:t>
+      </w:r>
+      <w:proofErr w:type="spellStart"/>
+      <w:r>
+        <w:rPr>
+          <w:rFonts w:eastAsia="Times New Roman"/>
+          <w:bCs/>
+          <w:i/>
+          <w:color w:val="000000"/>
+          <w:sz w:val="21"/>
+          <w:szCs w:val="21"/>
+        </w:rPr>
+        <w:t>Tespa</w:t>
+      </w:r>
+      <w:proofErr w:type="spellEnd"/>
+      <w:r>
+        <w:rPr>
+          <w:rFonts w:eastAsia="Times New Roman"/>
+          <w:bCs/>
+          <w:i/>
+          <w:color w:val="000000"/>
+          <w:sz w:val="21"/>
+          <w:szCs w:val="21"/>
+        </w:rPr>
+        <w:t xml:space="preserve"> Competitive Programs</w:t>
       </w:r>
       <w:r>
         <w:rPr>
@@ -1232,156 +1266,6 @@
     </w:p>
     <w:p>
       <w:pPr>
-        <w:pStyle w:val="Default"/>
-        <w:tabs>
-          <w:tab w:val="right" w:pos="10170"/>
-        </w:tabs>
-        <w:contextualSpacing/>
-        <w:rPr>
-          <w:sz w:val="21"/>
-          <w:szCs w:val="21"/>
-        </w:rPr>
-      </w:pPr>
-      <w:r>
-        <w:rPr>
-          <w:b/>
-          <w:bCs/>
-          <w:sz w:val="21"/>
-          <w:szCs w:val="21"/>
-        </w:rPr>
-        <w:t>WGA</w:t>
-      </w:r>
-      <w:r>
-        <w:rPr>
-          <w:b/>
-          <w:bCs/>
-          <w:sz w:val="21"/>
-          <w:szCs w:val="21"/>
-        </w:rPr>
-        <w:t xml:space="preserve">: League of Legends @ UW </w:t>
-      </w:r>
-      <w:r>
-        <w:rPr>
-          <w:b/>
-          <w:bCs/>
-          <w:sz w:val="21"/>
-          <w:szCs w:val="21"/>
-        </w:rPr>
-        <w:tab/>
-        <w:t>Seattle, WA</w:t>
-      </w:r>
-    </w:p>
-    <w:p>
-      <w:pPr>
-        <w:pStyle w:val="Default"/>
-        <w:tabs>
-          <w:tab w:val="right" w:pos="10170"/>
-        </w:tabs>
-        <w:contextualSpacing/>
-        <w:rPr>
-          <w:i/>
-          <w:iCs/>
-          <w:sz w:val="21"/>
-          <w:szCs w:val="21"/>
-        </w:rPr>
-      </w:pPr>
-      <w:r>
-        <w:rPr>
-          <w:i/>
-          <w:iCs/>
-          <w:sz w:val="21"/>
-          <w:szCs w:val="21"/>
-        </w:rPr>
-        <w:t xml:space="preserve">Co-Founder / President / </w:t>
-      </w:r>
-      <w:r>
-        <w:rPr>
-          <w:i/>
-          <w:iCs/>
-          <w:sz w:val="21"/>
-          <w:szCs w:val="21"/>
-        </w:rPr>
-        <w:t>Board of Directors</w:t>
-      </w:r>
-      <w:r>
-        <w:rPr>
-          <w:i/>
-          <w:iCs/>
-          <w:sz w:val="21"/>
-          <w:szCs w:val="21"/>
-        </w:rPr>
-        <w:tab/>
-      </w:r>
-      <w:r>
-        <w:rPr>
-          <w:i/>
-          <w:iCs/>
-          <w:sz w:val="21"/>
-          <w:szCs w:val="21"/>
-        </w:rPr>
-        <w:t>August 2011</w:t>
-      </w:r>
-      <w:r>
-        <w:rPr>
-          <w:i/>
-          <w:iCs/>
-          <w:sz w:val="21"/>
-          <w:szCs w:val="21"/>
-        </w:rPr>
-        <w:t xml:space="preserve"> – </w:t>
-      </w:r>
-      <w:r>
-        <w:rPr>
-          <w:i/>
-          <w:iCs/>
-          <w:sz w:val="21"/>
-          <w:szCs w:val="21"/>
-        </w:rPr>
-        <w:t>June 2016</w:t>
-      </w:r>
-    </w:p>
-    <w:p>
-      <w:pPr>
-        <w:pStyle w:val="Default"/>
-        <w:numPr>
-          <w:ilvl w:val="0"/>
-          <w:numId w:val="22"/>
-        </w:numPr>
-        <w:tabs>
-          <w:tab w:val="right" w:pos="10170"/>
-        </w:tabs>
-        <w:contextualSpacing/>
-        <w:rPr>
-          <w:b/>
-          <w:bCs/>
-          <w:sz w:val="21"/>
-          <w:szCs w:val="21"/>
-        </w:rPr>
-      </w:pPr>
-      <w:r>
-        <w:rPr>
-          <w:sz w:val="21"/>
-          <w:szCs w:val="21"/>
-        </w:rPr>
-        <w:t xml:space="preserve">Built </w:t>
-      </w:r>
-      <w:r>
-        <w:rPr>
-          <w:sz w:val="21"/>
-          <w:szCs w:val="21"/>
-        </w:rPr>
-        <w:t xml:space="preserve">a team of 45 officers serving 2500+ </w:t>
-      </w:r>
-      <w:r>
-        <w:rPr>
-          <w:sz w:val="21"/>
-          <w:szCs w:val="21"/>
-        </w:rPr>
-        <w:t>students with large-scale events and community tools engineered in-house</w:t>
-      </w:r>
-    </w:p>
-    <w:p>
-      <w:pPr>
         <w:tabs>
           <w:tab w:val="right" w:pos="10170"/>
         </w:tabs>
@@ -1494,16 +1378,250 @@
     </w:p>
     <w:p>
       <w:pPr>
-        <w:pBdr>
-          <w:bottom w:val="single" w:sz="4" w:space="1" w:color="auto"/>
-        </w:pBdr>
+        <w:tabs>
+          <w:tab w:val="right" w:pos="10170"/>
+        </w:tabs>
         <w:spacing w:after="0" w:line="240" w:lineRule="auto"/>
         <w:contextualSpacing/>
         <w:rPr>
           <w:rFonts w:eastAsia="Times New Roman"/>
+          <w:sz w:val="21"/>
+          <w:szCs w:val="21"/>
+        </w:rPr>
+      </w:pPr>
+      <w:r>
+        <w:rPr>
+          <w:rFonts w:eastAsia="Times New Roman"/>
           <w:b/>
           <w:bCs/>
           <w:color w:val="000000"/>
+          <w:sz w:val="21"/>
+          <w:szCs w:val="21"/>
+        </w:rPr>
+        <w:t>UW Environmental Chemical Processes Group</w:t>
+      </w:r>
+      <w:r>
+        <w:rPr>
+          <w:rFonts w:eastAsia="Times New Roman"/>
+          <w:b/>
+          <w:bCs/>
+          <w:color w:val="000000"/>
+          <w:sz w:val="21"/>
+          <w:szCs w:val="21"/>
+        </w:rPr>
+        <w:tab/>
+        <w:t>Seattle, WA</w:t>
+      </w:r>
+    </w:p>
+    <w:p>
+      <w:pPr>
+        <w:tabs>
+          <w:tab w:val="right" w:pos="10170"/>
+        </w:tabs>
+        <w:spacing w:after="0" w:line="240" w:lineRule="auto"/>
+        <w:contextualSpacing/>
+        <w:rPr>
+          <w:rFonts w:eastAsia="Times New Roman"/>
+          <w:sz w:val="21"/>
+          <w:szCs w:val="21"/>
+        </w:rPr>
+      </w:pPr>
+      <w:r>
+        <w:rPr>
+          <w:rFonts w:eastAsia="Times New Roman"/>
+          <w:i/>
+          <w:iCs/>
+          <w:color w:val="000000"/>
+          <w:sz w:val="21"/>
+          <w:szCs w:val="21"/>
+        </w:rPr>
+        <w:t>Undergraduate Research Assistant</w:t>
+      </w:r>
+      <w:r>
+        <w:rPr>
+          <w:rFonts w:eastAsia="Times New Roman"/>
+          <w:i/>
+          <w:iCs/>
+          <w:color w:val="000000"/>
+          <w:sz w:val="21"/>
+          <w:szCs w:val="21"/>
+        </w:rPr>
+        <w:tab/>
+        <w:t xml:space="preserve"> </w:t>
+      </w:r>
+      <w:r>
+        <w:rPr>
+          <w:rFonts w:eastAsia="Times New Roman"/>
+          <w:i/>
+          <w:color w:val="000000"/>
+          <w:sz w:val="21"/>
+          <w:szCs w:val="21"/>
+        </w:rPr>
+        <w:t>September 2013 – September 2014</w:t>
+      </w:r>
+    </w:p>
+    <w:p>
+      <w:pPr>
+        <w:numPr>
+          <w:ilvl w:val="0"/>
+          <w:numId w:val="2"/>
+        </w:numPr>
+        <w:spacing w:after="0" w:line="240" w:lineRule="auto"/>
+        <w:contextualSpacing/>
+        <w:textAlignment w:val="baseline"/>
+        <w:rPr>
+          <w:rFonts w:eastAsia="Times New Roman" w:cs="Arial"/>
+          <w:color w:val="000000"/>
+          <w:sz w:val="21"/>
+          <w:szCs w:val="21"/>
+        </w:rPr>
+      </w:pPr>
+      <w:r>
+        <w:rPr>
+          <w:rFonts w:eastAsia="Times New Roman" w:cs="Arial"/>
+          <w:color w:val="000000"/>
+          <w:sz w:val="21"/>
+          <w:szCs w:val="21"/>
+        </w:rPr>
+        <w:t>Chemical and data analyst researching low-cost drinking water disinfection in developing countries</w:t>
+      </w:r>
+    </w:p>
+    <w:p>
+      <w:pPr>
+        <w:tabs>
+          <w:tab w:val="right" w:pos="10170"/>
+        </w:tabs>
+        <w:spacing w:after="0" w:line="240" w:lineRule="auto"/>
+        <w:contextualSpacing/>
+        <w:rPr>
+          <w:rFonts w:eastAsia="Times New Roman"/>
+          <w:sz w:val="21"/>
+          <w:szCs w:val="21"/>
+        </w:rPr>
+      </w:pPr>
+      <w:proofErr w:type="spellStart"/>
+      <w:r>
+        <w:rPr>
+          <w:rFonts w:eastAsia="Times New Roman"/>
+          <w:b/>
+          <w:bCs/>
+          <w:color w:val="000000"/>
+          <w:sz w:val="21"/>
+          <w:szCs w:val="21"/>
+        </w:rPr>
+        <w:t>AeroAlgae</w:t>
+      </w:r>
+      <w:proofErr w:type="spellEnd"/>
+      <w:r>
+        <w:rPr>
+          <w:rFonts w:eastAsia="Times New Roman"/>
+          <w:b/>
+          <w:bCs/>
+          <w:color w:val="000000"/>
+          <w:sz w:val="21"/>
+          <w:szCs w:val="21"/>
+        </w:rPr>
+        <w:t xml:space="preserve"> Systems</w:t>
+      </w:r>
+      <w:r>
+        <w:rPr>
+          <w:rFonts w:eastAsia="Times New Roman"/>
+          <w:b/>
+          <w:bCs/>
+          <w:color w:val="000000"/>
+          <w:sz w:val="21"/>
+          <w:szCs w:val="21"/>
+        </w:rPr>
+        <w:tab/>
+        <w:t>Seattle, WA</w:t>
+      </w:r>
+    </w:p>
+    <w:p>
+      <w:pPr>
+        <w:tabs>
+          <w:tab w:val="right" w:pos="10170"/>
+        </w:tabs>
+        <w:spacing w:after="0" w:line="240" w:lineRule="auto"/>
+        <w:contextualSpacing/>
+        <w:rPr>
+          <w:rFonts w:eastAsia="Times New Roman"/>
+          <w:sz w:val="21"/>
+          <w:szCs w:val="21"/>
+        </w:rPr>
+      </w:pPr>
+      <w:r>
+        <w:rPr>
+          <w:rFonts w:eastAsia="Times New Roman"/>
+          <w:i/>
+          <w:iCs/>
+          <w:color w:val="000000"/>
+          <w:sz w:val="21"/>
+          <w:szCs w:val="21"/>
+        </w:rPr>
+        <w:t>CEO / Co-Founder</w:t>
+      </w:r>
+      <w:r>
+        <w:rPr>
+          <w:rFonts w:eastAsia="Times New Roman"/>
+          <w:i/>
+          <w:iCs/>
+          <w:color w:val="000000"/>
+          <w:sz w:val="21"/>
+          <w:szCs w:val="21"/>
+        </w:rPr>
+        <w:tab/>
+      </w:r>
+      <w:r>
+        <w:rPr>
+          <w:rFonts w:eastAsia="Times New Roman"/>
+          <w:i/>
+          <w:color w:val="000000"/>
+          <w:sz w:val="21"/>
+          <w:szCs w:val="21"/>
+        </w:rPr>
+        <w:t>October 2013 – April 2014</w:t>
+      </w:r>
+      <w:r>
+        <w:rPr>
+          <w:rFonts w:eastAsia="Times New Roman"/>
+          <w:color w:val="000000"/>
+          <w:sz w:val="21"/>
+          <w:szCs w:val="21"/>
+        </w:rPr>
+        <w:t xml:space="preserve"> </w:t>
+      </w:r>
+    </w:p>
+    <w:p>
+      <w:pPr>
+        <w:pStyle w:val="Default"/>
+        <w:numPr>
+          <w:ilvl w:val="0"/>
+          <w:numId w:val="7"/>
+        </w:numPr>
+        <w:contextualSpacing/>
+        <w:rPr>
+          <w:sz w:val="21"/>
+          <w:szCs w:val="21"/>
+        </w:rPr>
+      </w:pPr>
+      <w:r>
+        <w:rPr>
+          <w:sz w:val="21"/>
+          <w:szCs w:val="21"/>
+        </w:rPr>
+        <w:t>Co-created a startup and prototype that sold farm waste treatment services and generated biodiesel</w:t>
+      </w:r>
+    </w:p>
+    <w:p>
+      <w:pPr>
+        <w:pStyle w:val="Default"/>
+        <w:tabs>
+          <w:tab w:val="right" w:pos="10170"/>
+        </w:tabs>
+        <w:contextualSpacing/>
+        <w:rPr>
+          <w:b/>
+          <w:bCs/>
           <w:sz w:val="21"/>
           <w:szCs w:val="21"/>
         </w:rPr>
@@ -1622,8 +1740,17 @@
           <w:sz w:val="21"/>
           <w:szCs w:val="21"/>
         </w:rPr>
-        <w:t>/Matlab</w:t>
-      </w:r>
+        <w:t>/</w:t>
+      </w:r>
+      <w:proofErr w:type="spellStart"/>
+      <w:r>
+        <w:rPr>
+          <w:sz w:val="21"/>
+          <w:szCs w:val="21"/>
+        </w:rPr>
+        <w:t>Matlab</w:t>
+      </w:r>
+      <w:proofErr w:type="spellEnd"/>
       <w:r>
         <w:rPr>
           <w:sz w:val="21"/>
@@ -1652,6 +1779,7 @@
         </w:rPr>
         <w:t xml:space="preserve">/TensorFlow), </w:t>
       </w:r>
+      <w:bookmarkStart w:id="0" w:name="_GoBack"/>
       <w:r>
         <w:rPr>
           <w:sz w:val="21"/>
@@ -1659,6 +1787,7 @@
         </w:rPr>
         <w:t>Tableau</w:t>
       </w:r>
+      <w:bookmarkEnd w:id="0"/>
     </w:p>
     <w:p>
       <w:pPr>
@@ -1950,6 +2079,7 @@
           <w:szCs w:val="21"/>
         </w:rPr>
       </w:pPr>
+      <w:proofErr w:type="gramStart"/>
       <w:r>
         <w:rPr>
           <w:rFonts w:eastAsia="Times New Roman"/>
@@ -1959,7 +2089,19 @@
           <w:sz w:val="21"/>
           <w:szCs w:val="21"/>
         </w:rPr>
-        <w:t>OTHER EXPERIENCE &amp; COMMUNITY SERVICE</w:t>
+        <w:t>OTHER</w:t>
+      </w:r>
+      <w:proofErr w:type="gramEnd"/>
+      <w:r>
+        <w:rPr>
+          <w:rFonts w:eastAsia="Times New Roman"/>
+          <w:b/>
+          <w:bCs/>
+          <w:color w:val="000000"/>
+          <w:sz w:val="21"/>
+          <w:szCs w:val="21"/>
+        </w:rPr>
+        <w:t xml:space="preserve"> EXPERIENCE &amp; COMMUNITY SERVICE</w:t>
       </w:r>
     </w:p>
     <w:p>
@@ -1975,6 +2117,7 @@
           <w:szCs w:val="21"/>
         </w:rPr>
       </w:pPr>
+      <w:proofErr w:type="spellStart"/>
       <w:r>
         <w:rPr>
           <w:rFonts w:eastAsia="Times New Roman"/>
@@ -1986,6 +2129,7 @@
         </w:rPr>
         <w:t>Matcherino</w:t>
       </w:r>
+      <w:proofErr w:type="spellEnd"/>
       <w:r>
         <w:rPr>
           <w:rFonts w:eastAsia="Times New Roman"/>
@@ -2115,12 +2259,19 @@
         </w:tabs>
         <w:contextualSpacing/>
         <w:rPr>
+          <w:sz w:val="21"/>
+          <w:szCs w:val="21"/>
+        </w:rPr>
+      </w:pPr>
+      <w:r>
+        <w:rPr>
           <w:b/>
           <w:bCs/>
           <w:sz w:val="21"/>
           <w:szCs w:val="21"/>
         </w:rPr>
-      </w:pPr>
+        <w:t>WGA</w:t>
+      </w:r>
       <w:r>
         <w:rPr>
           <w:b/>
@@ -2128,7 +2279,7 @@
           <w:sz w:val="21"/>
           <w:szCs w:val="21"/>
         </w:rPr>
-        <w:t>Seattle Youth Garden Works</w:t>
+        <w:t xml:space="preserve">: League of Legends @ UW </w:t>
       </w:r>
       <w:r>
         <w:rPr>
@@ -2149,16 +2300,159 @@
         </w:tabs>
         <w:contextualSpacing/>
         <w:rPr>
-          <w:bCs/>
           <w:i/>
-          <w:sz w:val="21"/>
-          <w:szCs w:val="21"/>
-        </w:rPr>
-      </w:pPr>
-      <w:r>
-        <w:rPr>
-          <w:bCs/>
+          <w:iCs/>
+          <w:sz w:val="21"/>
+          <w:szCs w:val="21"/>
+        </w:rPr>
+      </w:pPr>
+      <w:r>
+        <w:rPr>
           <w:i/>
+          <w:iCs/>
+          <w:sz w:val="21"/>
+          <w:szCs w:val="21"/>
+        </w:rPr>
+        <w:t xml:space="preserve">Co-Founder / President / </w:t>
+      </w:r>
+      <w:r>
+        <w:rPr>
+          <w:i/>
+          <w:iCs/>
+          <w:sz w:val="21"/>
+          <w:szCs w:val="21"/>
+        </w:rPr>
+        <w:t>Board of Directors</w:t>
+      </w:r>
+      <w:r>
+        <w:rPr>
+          <w:i/>
+          <w:iCs/>
+          <w:sz w:val="21"/>
+          <w:szCs w:val="21"/>
+        </w:rPr>
+        <w:tab/>
+      </w:r>
+      <w:r>
+        <w:rPr>
+          <w:i/>
+          <w:iCs/>
+          <w:sz w:val="21"/>
+          <w:szCs w:val="21"/>
+        </w:rPr>
+        <w:t>August 2011</w:t>
+      </w:r>
+      <w:r>
+        <w:rPr>
+          <w:i/>
+          <w:iCs/>
+          <w:sz w:val="21"/>
+          <w:szCs w:val="21"/>
+        </w:rPr>
+        <w:t xml:space="preserve"> – </w:t>
+      </w:r>
+      <w:r>
+        <w:rPr>
+          <w:i/>
+          <w:iCs/>
+          <w:sz w:val="21"/>
+          <w:szCs w:val="21"/>
+        </w:rPr>
+        <w:t>June 2016</w:t>
+      </w:r>
+    </w:p>
+    <w:p>
+      <w:pPr>
+        <w:pStyle w:val="Default"/>
+        <w:numPr>
+          <w:ilvl w:val="0"/>
+          <w:numId w:val="22"/>
+        </w:numPr>
+        <w:tabs>
+          <w:tab w:val="right" w:pos="10170"/>
+        </w:tabs>
+        <w:contextualSpacing/>
+        <w:rPr>
+          <w:b/>
+          <w:bCs/>
+          <w:sz w:val="21"/>
+          <w:szCs w:val="21"/>
+        </w:rPr>
+      </w:pPr>
+      <w:r>
+        <w:rPr>
+          <w:sz w:val="21"/>
+          <w:szCs w:val="21"/>
+        </w:rPr>
+        <w:t xml:space="preserve">Built </w:t>
+      </w:r>
+      <w:r>
+        <w:rPr>
+          <w:sz w:val="21"/>
+          <w:szCs w:val="21"/>
+        </w:rPr>
+        <w:t xml:space="preserve">a team of 45 officers serving 2500+ </w:t>
+      </w:r>
+      <w:r>
+        <w:rPr>
+          <w:sz w:val="21"/>
+          <w:szCs w:val="21"/>
+        </w:rPr>
+        <w:t>students with large-scale events and community tools engineered in-house</w:t>
+      </w:r>
+    </w:p>
+    <w:p>
+      <w:pPr>
+        <w:pStyle w:val="Default"/>
+        <w:tabs>
+          <w:tab w:val="right" w:pos="10170"/>
+        </w:tabs>
+        <w:contextualSpacing/>
+        <w:rPr>
+          <w:b/>
+          <w:bCs/>
+          <w:sz w:val="21"/>
+          <w:szCs w:val="21"/>
+        </w:rPr>
+      </w:pPr>
+      <w:r>
+        <w:rPr>
+          <w:b/>
+          <w:bCs/>
+          <w:sz w:val="21"/>
+          <w:szCs w:val="21"/>
+        </w:rPr>
+        <w:t>Seattle Youth Garden Works</w:t>
+      </w:r>
+      <w:r>
+        <w:rPr>
+          <w:b/>
+          <w:bCs/>
+          <w:sz w:val="21"/>
+          <w:szCs w:val="21"/>
+        </w:rPr>
+        <w:tab/>
+        <w:t>Seattle, WA</w:t>
+      </w:r>
+    </w:p>
+    <w:p>
+      <w:pPr>
+        <w:pStyle w:val="Default"/>
+        <w:tabs>
+          <w:tab w:val="right" w:pos="10170"/>
+        </w:tabs>
+        <w:contextualSpacing/>
+        <w:rPr>
+          <w:bCs/>
+          <w:i/>
+          <w:sz w:val="21"/>
+          <w:szCs w:val="21"/>
+        </w:rPr>
+      </w:pPr>
+      <w:r>
+        <w:rPr>
+          <w:bCs/>
+          <w:i/>
           <w:sz w:val="21"/>
           <w:szCs w:val="21"/>
         </w:rPr>
@@ -2172,16 +2466,7 @@
           <w:szCs w:val="21"/>
         </w:rPr>
         <w:tab/>
-        <w:t xml:space="preserve">September 2015 – </w:t>
-      </w:r>
-      <w:r>
-        <w:rPr>
-          <w:bCs/>
-          <w:i/>
-          <w:sz w:val="21"/>
-          <w:szCs w:val="21"/>
-        </w:rPr>
-        <w:t>December 2015</w:t>
+        <w:t>September 2015 – December 2015</w:t>
       </w:r>
     </w:p>
     <w:p>
@@ -2204,47 +2489,7 @@
           <w:sz w:val="21"/>
           <w:szCs w:val="21"/>
         </w:rPr>
-        <w:t>Analyzed program needs</w:t>
-      </w:r>
-      <w:r>
-        <w:rPr>
-          <w:bCs/>
-          <w:sz w:val="21"/>
-          <w:szCs w:val="21"/>
-        </w:rPr>
-        <w:t xml:space="preserve"> to </w:t>
-      </w:r>
-      <w:r>
-        <w:rPr>
-          <w:bCs/>
-          <w:sz w:val="21"/>
-          <w:szCs w:val="21"/>
-        </w:rPr>
-        <w:t>develop</w:t>
-      </w:r>
-      <w:r>
-        <w:rPr>
-          <w:bCs/>
-          <w:sz w:val="21"/>
-          <w:szCs w:val="21"/>
-        </w:rPr>
-        <w:t xml:space="preserve"> </w:t>
-      </w:r>
-      <w:r>
-        <w:rPr>
-          <w:bCs/>
-          <w:sz w:val="21"/>
-          <w:szCs w:val="21"/>
-        </w:rPr>
-        <w:t xml:space="preserve">an alumni engagement strategy for at-risk </w:t>
-      </w:r>
-      <w:r>
-        <w:rPr>
-          <w:bCs/>
-          <w:sz w:val="21"/>
-          <w:szCs w:val="21"/>
-        </w:rPr>
-        <w:t>youth</w:t>
+        <w:t>Analyzed program needs to develop an alumni engagement strategy for at-risk youth</w:t>
       </w:r>
     </w:p>
     <w:p>
@@ -2260,6 +2505,7 @@
           <w:szCs w:val="21"/>
         </w:rPr>
       </w:pPr>
+      <w:proofErr w:type="spellStart"/>
       <w:r>
         <w:rPr>
           <w:rFonts w:eastAsia="Times New Roman"/>
@@ -2269,276 +2515,9 @@
           <w:sz w:val="21"/>
           <w:szCs w:val="21"/>
         </w:rPr>
-        <w:t>UW Environmental Chemical Processes Group</w:t>
-      </w:r>
-      <w:r>
-        <w:rPr>
-          <w:rFonts w:eastAsia="Times New Roman"/>
-          <w:b/>
-          <w:bCs/>
-          <w:color w:val="000000"/>
-          <w:sz w:val="21"/>
-          <w:szCs w:val="21"/>
-        </w:rPr>
-        <w:tab/>
-        <w:t>Seattle, WA</w:t>
-      </w:r>
-    </w:p>
-    <w:p>
-      <w:pPr>
-        <w:tabs>
-          <w:tab w:val="right" w:pos="10170"/>
-        </w:tabs>
-        <w:spacing w:after="0" w:line="240" w:lineRule="auto"/>
-        <w:contextualSpacing/>
-        <w:rPr>
-          <w:rFonts w:eastAsia="Times New Roman"/>
-          <w:sz w:val="21"/>
-          <w:szCs w:val="21"/>
-        </w:rPr>
-      </w:pPr>
-      <w:r>
-        <w:rPr>
-          <w:rFonts w:eastAsia="Times New Roman"/>
-          <w:i/>
-          <w:iCs/>
-          <w:color w:val="000000"/>
-          <w:sz w:val="21"/>
-          <w:szCs w:val="21"/>
-        </w:rPr>
-        <w:t>Undergraduate Research Assistant</w:t>
-      </w:r>
-      <w:r>
-        <w:rPr>
-          <w:rFonts w:eastAsia="Times New Roman"/>
-          <w:i/>
-          <w:iCs/>
-          <w:color w:val="000000"/>
-          <w:sz w:val="21"/>
-          <w:szCs w:val="21"/>
-        </w:rPr>
-        <w:tab/>
-        <w:t xml:space="preserve"> </w:t>
-      </w:r>
-      <w:r>
-        <w:rPr>
-          <w:rFonts w:eastAsia="Times New Roman"/>
-          <w:i/>
-          <w:color w:val="000000"/>
-          <w:sz w:val="21"/>
-          <w:szCs w:val="21"/>
-        </w:rPr>
-        <w:t>September 2013 – September 2014</w:t>
-      </w:r>
-    </w:p>
-    <w:p>
-      <w:pPr>
-        <w:numPr>
-          <w:ilvl w:val="0"/>
-          <w:numId w:val="2"/>
-        </w:numPr>
-        <w:spacing w:after="0" w:line="240" w:lineRule="auto"/>
-        <w:contextualSpacing/>
-        <w:textAlignment w:val="baseline"/>
-        <w:rPr>
-          <w:rFonts w:eastAsia="Times New Roman" w:cs="Arial"/>
-          <w:color w:val="000000"/>
-          <w:sz w:val="21"/>
-          <w:szCs w:val="21"/>
-        </w:rPr>
-      </w:pPr>
-      <w:r>
-        <w:rPr>
-          <w:rFonts w:eastAsia="Times New Roman" w:cs="Arial"/>
-          <w:color w:val="000000"/>
-          <w:sz w:val="21"/>
-          <w:szCs w:val="21"/>
-        </w:rPr>
-        <w:t>Chemical</w:t>
-      </w:r>
-      <w:r>
-        <w:rPr>
-          <w:rFonts w:eastAsia="Times New Roman" w:cs="Arial"/>
-          <w:color w:val="000000"/>
-          <w:sz w:val="21"/>
-          <w:szCs w:val="21"/>
-        </w:rPr>
-        <w:t xml:space="preserve"> and data analyst</w:t>
-      </w:r>
-      <w:r>
-        <w:rPr>
-          <w:rFonts w:eastAsia="Times New Roman" w:cs="Arial"/>
-          <w:color w:val="000000"/>
-          <w:sz w:val="21"/>
-          <w:szCs w:val="21"/>
-        </w:rPr>
-        <w:t xml:space="preserve"> </w:t>
-      </w:r>
-      <w:r>
-        <w:rPr>
-          <w:rFonts w:eastAsia="Times New Roman" w:cs="Arial"/>
-          <w:color w:val="000000"/>
-          <w:sz w:val="21"/>
-          <w:szCs w:val="21"/>
-        </w:rPr>
-        <w:t>researching</w:t>
-      </w:r>
-      <w:r>
-        <w:rPr>
-          <w:rFonts w:eastAsia="Times New Roman" w:cs="Arial"/>
-          <w:color w:val="000000"/>
-          <w:sz w:val="21"/>
-          <w:szCs w:val="21"/>
-        </w:rPr>
-        <w:t xml:space="preserve"> low-cost drinking water disinfection </w:t>
-      </w:r>
-      <w:r>
-        <w:rPr>
-          <w:rFonts w:eastAsia="Times New Roman" w:cs="Arial"/>
-          <w:color w:val="000000"/>
-          <w:sz w:val="21"/>
-          <w:szCs w:val="21"/>
-        </w:rPr>
-        <w:t>in developing countries</w:t>
-      </w:r>
-    </w:p>
-    <w:p>
-      <w:pPr>
-        <w:tabs>
-          <w:tab w:val="right" w:pos="10170"/>
-        </w:tabs>
-        <w:spacing w:after="0" w:line="240" w:lineRule="auto"/>
-        <w:contextualSpacing/>
-        <w:rPr>
-          <w:rFonts w:eastAsia="Times New Roman"/>
-          <w:sz w:val="21"/>
-          <w:szCs w:val="21"/>
-        </w:rPr>
-      </w:pPr>
-      <w:r>
-        <w:rPr>
-          <w:rFonts w:eastAsia="Times New Roman"/>
-          <w:b/>
-          <w:bCs/>
-          <w:color w:val="000000"/>
-          <w:sz w:val="21"/>
-          <w:szCs w:val="21"/>
-        </w:rPr>
-        <w:t>AeroAlgae Systems</w:t>
-      </w:r>
-      <w:r>
-        <w:rPr>
-          <w:rFonts w:eastAsia="Times New Roman"/>
-          <w:b/>
-          <w:bCs/>
-          <w:color w:val="000000"/>
-          <w:sz w:val="21"/>
-          <w:szCs w:val="21"/>
-        </w:rPr>
-        <w:tab/>
-        <w:t>Seattle, WA</w:t>
-      </w:r>
-    </w:p>
-    <w:p>
-      <w:pPr>
-        <w:tabs>
-          <w:tab w:val="right" w:pos="10170"/>
-        </w:tabs>
-        <w:spacing w:after="0" w:line="240" w:lineRule="auto"/>
-        <w:contextualSpacing/>
-        <w:rPr>
-          <w:rFonts w:eastAsia="Times New Roman"/>
-          <w:sz w:val="21"/>
-          <w:szCs w:val="21"/>
-        </w:rPr>
-      </w:pPr>
-      <w:r>
-        <w:rPr>
-          <w:rFonts w:eastAsia="Times New Roman"/>
-          <w:i/>
-          <w:iCs/>
-          <w:color w:val="000000"/>
-          <w:sz w:val="21"/>
-          <w:szCs w:val="21"/>
-        </w:rPr>
-        <w:t>CEO / Co-Founder</w:t>
-      </w:r>
-      <w:r>
-        <w:rPr>
-          <w:rFonts w:eastAsia="Times New Roman"/>
-          <w:i/>
-          <w:iCs/>
-          <w:color w:val="000000"/>
-          <w:sz w:val="21"/>
-          <w:szCs w:val="21"/>
-        </w:rPr>
-        <w:tab/>
-      </w:r>
-      <w:r>
-        <w:rPr>
-          <w:rFonts w:eastAsia="Times New Roman"/>
-          <w:i/>
-          <w:color w:val="000000"/>
-          <w:sz w:val="21"/>
-          <w:szCs w:val="21"/>
-        </w:rPr>
-        <w:t>October 2013 – April 2014</w:t>
-      </w:r>
-      <w:r>
-        <w:rPr>
-          <w:rFonts w:eastAsia="Times New Roman"/>
-          <w:color w:val="000000"/>
-          <w:sz w:val="21"/>
-          <w:szCs w:val="21"/>
-        </w:rPr>
-        <w:t xml:space="preserve"> </w:t>
-      </w:r>
-    </w:p>
-    <w:p>
-      <w:pPr>
-        <w:pStyle w:val="Default"/>
-        <w:numPr>
-          <w:ilvl w:val="0"/>
-          <w:numId w:val="7"/>
-        </w:numPr>
-        <w:contextualSpacing/>
-        <w:rPr>
-          <w:sz w:val="21"/>
-          <w:szCs w:val="21"/>
-        </w:rPr>
-      </w:pPr>
-      <w:r>
-        <w:rPr>
-          <w:sz w:val="21"/>
-          <w:szCs w:val="21"/>
-        </w:rPr>
-        <w:t>Co-created a startup and prototype that sold farm waste treatment services and generated biodiesel</w:t>
-      </w:r>
-    </w:p>
-    <w:p>
-      <w:pPr>
-        <w:tabs>
-          <w:tab w:val="right" w:pos="10170"/>
-        </w:tabs>
-        <w:spacing w:after="0" w:line="240" w:lineRule="auto"/>
-        <w:contextualSpacing/>
-        <w:rPr>
-          <w:rFonts w:eastAsia="Times New Roman"/>
-          <w:sz w:val="21"/>
-          <w:szCs w:val="21"/>
-        </w:rPr>
-      </w:pPr>
-      <w:r>
-        <w:rPr>
-          <w:rFonts w:eastAsia="Times New Roman"/>
-          <w:b/>
-          <w:bCs/>
-          <w:color w:val="000000"/>
-          <w:sz w:val="21"/>
-          <w:szCs w:val="21"/>
-        </w:rPr>
         <w:t>Wikispeed</w:t>
       </w:r>
+      <w:proofErr w:type="spellEnd"/>
       <w:r>
         <w:rPr>
           <w:rFonts w:eastAsia="Times New Roman"/>
@@ -6525,7 +6504,7 @@
 </file>
 
 <file path=customXml/itemProps1.xml><?xml version="1.0" encoding="utf-8"?>
-<ds:datastoreItem xmlns:ds="http://schemas.openxmlformats.org/officeDocument/2006/customXml" ds:itemID="{F09E6D42-DA4E-49BE-9494-A3463B3DAADA}">
+<ds:datastoreItem xmlns:ds="http://schemas.openxmlformats.org/officeDocument/2006/customXml" ds:itemID="{BBBC1491-6443-42BB-AECB-110C75DFDF54}">
   <ds:schemaRefs>
     <ds:schemaRef ds:uri="http://schemas.openxmlformats.org/officeDocument/2006/bibliography"/>
   </ds:schemaRefs>

</xml_diff>

<commit_message>
Clarified language around impact at Avanade
</commit_message>
<xml_diff>
--- a/rd_resume.doc.docx
+++ b/rd_resume.doc.docx
@@ -370,17 +370,27 @@
           <w:sz w:val="21"/>
           <w:szCs w:val="21"/>
         </w:rPr>
-        <w:t>ning for a</w:t>
-      </w:r>
-      <w:r>
-        <w:rPr>
-          <w:rFonts w:eastAsia="Times New Roman"/>
-          <w:bCs/>
-          <w:color w:val="000000"/>
-          <w:sz w:val="21"/>
-          <w:szCs w:val="21"/>
-        </w:rPr>
-        <w:t xml:space="preserve"> cloud resource </w:t>
+        <w:t xml:space="preserve">ning for </w:t>
+      </w:r>
+      <w:r>
+        <w:rPr>
+          <w:rFonts w:eastAsia="Times New Roman"/>
+          <w:bCs/>
+          <w:color w:val="000000"/>
+          <w:sz w:val="21"/>
+          <w:szCs w:val="21"/>
+        </w:rPr>
+        <w:t>an</w:t>
+      </w:r>
+      <w:r>
+        <w:rPr>
+          <w:rFonts w:eastAsia="Times New Roman"/>
+          <w:bCs/>
+          <w:color w:val="000000"/>
+          <w:sz w:val="21"/>
+          <w:szCs w:val="21"/>
+        </w:rPr>
+        <w:t xml:space="preserve"> </w:t>
       </w:r>
       <w:r>
         <w:rPr>
@@ -400,16 +410,6 @@
           <w:sz w:val="21"/>
           <w:szCs w:val="21"/>
         </w:rPr>
-        <w:t xml:space="preserve"> creating</w:t>
-      </w:r>
-      <w:r>
-        <w:rPr>
-          <w:rFonts w:eastAsia="Times New Roman"/>
-          <w:bCs/>
-          <w:color w:val="000000"/>
-          <w:sz w:val="21"/>
-          <w:szCs w:val="21"/>
-        </w:rPr>
         <w:t xml:space="preserve"> </w:t>
       </w:r>
       <w:r>
@@ -420,7 +420,7 @@
           <w:sz w:val="21"/>
           <w:szCs w:val="21"/>
         </w:rPr>
-        <w:t>yearly</w:t>
+        <w:t>yielding</w:t>
       </w:r>
       <w:r>
         <w:rPr>
@@ -440,7 +440,29 @@
           <w:sz w:val="21"/>
           <w:szCs w:val="21"/>
         </w:rPr>
-        <w:t>client savings of $600K+</w:t>
+        <w:t>client savings of 25-</w:t>
+      </w:r>
+      <w:r>
+        <w:rPr>
+          <w:rFonts w:eastAsia="Times New Roman"/>
+          <w:bCs/>
+          <w:color w:val="000000"/>
+          <w:sz w:val="21"/>
+          <w:szCs w:val="21"/>
+        </w:rPr>
+        <w:t>40</w:t>
+      </w:r>
+      <w:bookmarkStart w:id="0" w:name="_GoBack"/>
+      <w:bookmarkEnd w:id="0"/>
+      <w:r>
+        <w:rPr>
+          <w:rFonts w:eastAsia="Times New Roman"/>
+          <w:bCs/>
+          <w:color w:val="000000"/>
+          <w:sz w:val="21"/>
+          <w:szCs w:val="21"/>
+        </w:rPr>
+        <w:t>% total Azure spend</w:t>
       </w:r>
     </w:p>
     <w:p>
@@ -532,29 +554,7 @@
           <w:sz w:val="21"/>
           <w:szCs w:val="21"/>
         </w:rPr>
-        <w:t xml:space="preserve">C#, </w:t>
-      </w:r>
-      <w:proofErr w:type="spellStart"/>
-      <w:r>
-        <w:rPr>
-          <w:rFonts w:eastAsia="Times New Roman"/>
-          <w:bCs/>
-          <w:color w:val="000000"/>
-          <w:sz w:val="21"/>
-          <w:szCs w:val="21"/>
-        </w:rPr>
-        <w:t>EntityFramework</w:t>
-      </w:r>
-      <w:proofErr w:type="spellEnd"/>
-      <w:r>
-        <w:rPr>
-          <w:rFonts w:eastAsia="Times New Roman"/>
-          <w:bCs/>
-          <w:color w:val="000000"/>
-          <w:sz w:val="21"/>
-          <w:szCs w:val="21"/>
-        </w:rPr>
-        <w:t xml:space="preserve">, </w:t>
+        <w:t xml:space="preserve">C#, EntityFramework, </w:t>
       </w:r>
       <w:r>
         <w:rPr>
@@ -769,31 +769,7 @@
           <w:sz w:val="21"/>
           <w:szCs w:val="21"/>
         </w:rPr>
-        <w:t xml:space="preserve">Live Coordinator, </w:t>
-      </w:r>
-      <w:proofErr w:type="spellStart"/>
-      <w:r>
-        <w:rPr>
-          <w:rFonts w:eastAsia="Times New Roman"/>
-          <w:bCs/>
-          <w:i/>
-          <w:color w:val="000000"/>
-          <w:sz w:val="21"/>
-          <w:szCs w:val="21"/>
-        </w:rPr>
-        <w:t>Tespa</w:t>
-      </w:r>
-      <w:proofErr w:type="spellEnd"/>
-      <w:r>
-        <w:rPr>
-          <w:rFonts w:eastAsia="Times New Roman"/>
-          <w:bCs/>
-          <w:i/>
-          <w:color w:val="000000"/>
-          <w:sz w:val="21"/>
-          <w:szCs w:val="21"/>
-        </w:rPr>
-        <w:t xml:space="preserve"> Competitive Programs</w:t>
+        <w:t>Live Coordinator, Tespa Competitive Programs</w:t>
       </w:r>
       <w:r>
         <w:rPr>
@@ -1499,7 +1475,6 @@
           <w:szCs w:val="21"/>
         </w:rPr>
       </w:pPr>
-      <w:proofErr w:type="spellStart"/>
       <w:r>
         <w:rPr>
           <w:rFonts w:eastAsia="Times New Roman"/>
@@ -1509,19 +1484,7 @@
           <w:sz w:val="21"/>
           <w:szCs w:val="21"/>
         </w:rPr>
-        <w:t>AeroAlgae</w:t>
-      </w:r>
-      <w:proofErr w:type="spellEnd"/>
-      <w:r>
-        <w:rPr>
-          <w:rFonts w:eastAsia="Times New Roman"/>
-          <w:b/>
-          <w:bCs/>
-          <w:color w:val="000000"/>
-          <w:sz w:val="21"/>
-          <w:szCs w:val="21"/>
-        </w:rPr>
-        <w:t xml:space="preserve"> Systems</w:t>
+        <w:t>AeroAlgae Systems</w:t>
       </w:r>
       <w:r>
         <w:rPr>
@@ -1740,17 +1703,8 @@
           <w:sz w:val="21"/>
           <w:szCs w:val="21"/>
         </w:rPr>
-        <w:t>/</w:t>
-      </w:r>
-      <w:proofErr w:type="spellStart"/>
-      <w:r>
-        <w:rPr>
-          <w:sz w:val="21"/>
-          <w:szCs w:val="21"/>
-        </w:rPr>
-        <w:t>Matlab</w:t>
-      </w:r>
-      <w:proofErr w:type="spellEnd"/>
+        <w:t>/Matlab</w:t>
+      </w:r>
       <w:r>
         <w:rPr>
           <w:sz w:val="21"/>
@@ -1779,7 +1733,6 @@
         </w:rPr>
         <w:t xml:space="preserve">/TensorFlow), </w:t>
       </w:r>
-      <w:bookmarkStart w:id="0" w:name="_GoBack"/>
       <w:r>
         <w:rPr>
           <w:sz w:val="21"/>
@@ -1787,7 +1740,6 @@
         </w:rPr>
         <w:t>Tableau</w:t>
       </w:r>
-      <w:bookmarkEnd w:id="0"/>
     </w:p>
     <w:p>
       <w:pPr>
@@ -2079,7 +2031,6 @@
           <w:szCs w:val="21"/>
         </w:rPr>
       </w:pPr>
-      <w:proofErr w:type="gramStart"/>
       <w:r>
         <w:rPr>
           <w:rFonts w:eastAsia="Times New Roman"/>
@@ -2089,19 +2040,7 @@
           <w:sz w:val="21"/>
           <w:szCs w:val="21"/>
         </w:rPr>
-        <w:t>OTHER</w:t>
-      </w:r>
-      <w:proofErr w:type="gramEnd"/>
-      <w:r>
-        <w:rPr>
-          <w:rFonts w:eastAsia="Times New Roman"/>
-          <w:b/>
-          <w:bCs/>
-          <w:color w:val="000000"/>
-          <w:sz w:val="21"/>
-          <w:szCs w:val="21"/>
-        </w:rPr>
-        <w:t xml:space="preserve"> EXPERIENCE &amp; COMMUNITY SERVICE</w:t>
+        <w:t>OTHER EXPERIENCE &amp; COMMUNITY SERVICE</w:t>
       </w:r>
     </w:p>
     <w:p>
@@ -2117,7 +2056,6 @@
           <w:szCs w:val="21"/>
         </w:rPr>
       </w:pPr>
-      <w:proofErr w:type="spellStart"/>
       <w:r>
         <w:rPr>
           <w:rFonts w:eastAsia="Times New Roman"/>
@@ -2129,7 +2067,6 @@
         </w:rPr>
         <w:t>Matcherino</w:t>
       </w:r>
-      <w:proofErr w:type="spellEnd"/>
       <w:r>
         <w:rPr>
           <w:rFonts w:eastAsia="Times New Roman"/>
@@ -2505,7 +2442,6 @@
           <w:szCs w:val="21"/>
         </w:rPr>
       </w:pPr>
-      <w:proofErr w:type="spellStart"/>
       <w:r>
         <w:rPr>
           <w:rFonts w:eastAsia="Times New Roman"/>
@@ -2517,7 +2453,6 @@
         </w:rPr>
         <w:t>Wikispeed</w:t>
       </w:r>
-      <w:proofErr w:type="spellEnd"/>
       <w:r>
         <w:rPr>
           <w:rFonts w:eastAsia="Times New Roman"/>
@@ -6504,7 +6439,7 @@
 </file>
 
 <file path=customXml/itemProps1.xml><?xml version="1.0" encoding="utf-8"?>
-<ds:datastoreItem xmlns:ds="http://schemas.openxmlformats.org/officeDocument/2006/customXml" ds:itemID="{BBBC1491-6443-42BB-AECB-110C75DFDF54}">
+<ds:datastoreItem xmlns:ds="http://schemas.openxmlformats.org/officeDocument/2006/customXml" ds:itemID="{9A13EF58-003C-4C38-AE15-3078E0C8B1F5}">
   <ds:schemaRefs>
     <ds:schemaRef ds:uri="http://schemas.openxmlformats.org/officeDocument/2006/bibliography"/>
   </ds:schemaRefs>

</xml_diff>

<commit_message>
Created discord cls, reduced self-dep in tera cl
</commit_message>
<xml_diff>
--- a/rd_resume.doc.docx
+++ b/rd_resume.doc.docx
@@ -452,8 +452,6 @@
         </w:rPr>
         <w:t>40</w:t>
       </w:r>
-      <w:bookmarkStart w:id="0" w:name="_GoBack"/>
-      <w:bookmarkEnd w:id="0"/>
       <w:r>
         <w:rPr>
           <w:rFonts w:eastAsia="Times New Roman"/>
@@ -554,7 +552,29 @@
           <w:sz w:val="21"/>
           <w:szCs w:val="21"/>
         </w:rPr>
-        <w:t xml:space="preserve">C#, EntityFramework, </w:t>
+        <w:t xml:space="preserve">C#, </w:t>
+      </w:r>
+      <w:proofErr w:type="spellStart"/>
+      <w:r>
+        <w:rPr>
+          <w:rFonts w:eastAsia="Times New Roman"/>
+          <w:bCs/>
+          <w:color w:val="000000"/>
+          <w:sz w:val="21"/>
+          <w:szCs w:val="21"/>
+        </w:rPr>
+        <w:t>EntityFramework</w:t>
+      </w:r>
+      <w:proofErr w:type="spellEnd"/>
+      <w:r>
+        <w:rPr>
+          <w:rFonts w:eastAsia="Times New Roman"/>
+          <w:bCs/>
+          <w:color w:val="000000"/>
+          <w:sz w:val="21"/>
+          <w:szCs w:val="21"/>
+        </w:rPr>
+        <w:t xml:space="preserve">, </w:t>
       </w:r>
       <w:r>
         <w:rPr>
@@ -769,7 +789,31 @@
           <w:sz w:val="21"/>
           <w:szCs w:val="21"/>
         </w:rPr>
-        <w:t>Live Coordinator, Tespa Competitive Programs</w:t>
+        <w:t xml:space="preserve">Live Coordinator, </w:t>
+      </w:r>
+      <w:proofErr w:type="spellStart"/>
+      <w:r>
+        <w:rPr>
+          <w:rFonts w:eastAsia="Times New Roman"/>
+          <w:bCs/>
+          <w:i/>
+          <w:color w:val="000000"/>
+          <w:sz w:val="21"/>
+          <w:szCs w:val="21"/>
+        </w:rPr>
+        <w:t>Tespa</w:t>
+      </w:r>
+      <w:proofErr w:type="spellEnd"/>
+      <w:r>
+        <w:rPr>
+          <w:rFonts w:eastAsia="Times New Roman"/>
+          <w:bCs/>
+          <w:i/>
+          <w:color w:val="000000"/>
+          <w:sz w:val="21"/>
+          <w:szCs w:val="21"/>
+        </w:rPr>
+        <w:t xml:space="preserve"> Competitive Programs</w:t>
       </w:r>
       <w:r>
         <w:rPr>
@@ -1074,6 +1118,7 @@
           <w:szCs w:val="21"/>
         </w:rPr>
       </w:pPr>
+      <w:proofErr w:type="spellStart"/>
       <w:r>
         <w:rPr>
           <w:rFonts w:eastAsia="Times New Roman"/>
@@ -1083,8 +1128,9 @@
           <w:sz w:val="21"/>
           <w:szCs w:val="21"/>
         </w:rPr>
-        <w:t>Apex Learning</w:t>
-      </w:r>
+        <w:t>Matcherino</w:t>
+      </w:r>
+      <w:proofErr w:type="spellEnd"/>
       <w:r>
         <w:rPr>
           <w:rFonts w:eastAsia="Times New Roman"/>
@@ -1122,7 +1168,7 @@
           <w:sz w:val="21"/>
           <w:szCs w:val="21"/>
         </w:rPr>
-        <w:t>Student Consultant, Business Intelligence</w:t>
+        <w:t>Marketing Manager</w:t>
       </w:r>
       <w:r>
         <w:rPr>
@@ -1143,7 +1189,40 @@
           <w:sz w:val="21"/>
           <w:szCs w:val="21"/>
         </w:rPr>
-        <w:t>June 2016 – September 2016</w:t>
+        <w:t xml:space="preserve">October </w:t>
+      </w:r>
+      <w:r>
+        <w:rPr>
+          <w:rFonts w:eastAsia="Times New Roman"/>
+          <w:bCs/>
+          <w:i/>
+          <w:color w:val="000000"/>
+          <w:sz w:val="21"/>
+          <w:szCs w:val="21"/>
+        </w:rPr>
+        <w:t xml:space="preserve">2016 – </w:t>
+      </w:r>
+      <w:r>
+        <w:rPr>
+          <w:rFonts w:eastAsia="Times New Roman"/>
+          <w:bCs/>
+          <w:i/>
+          <w:color w:val="000000"/>
+          <w:sz w:val="21"/>
+          <w:szCs w:val="21"/>
+        </w:rPr>
+        <w:t>December</w:t>
+      </w:r>
+      <w:r>
+        <w:rPr>
+          <w:rFonts w:eastAsia="Times New Roman"/>
+          <w:bCs/>
+          <w:i/>
+          <w:color w:val="000000"/>
+          <w:sz w:val="21"/>
+          <w:szCs w:val="21"/>
+        </w:rPr>
+        <w:t xml:space="preserve"> 2016</w:t>
       </w:r>
     </w:p>
     <w:p>
@@ -1164,84 +1243,167 @@
       </w:pPr>
       <w:r>
         <w:rPr>
-          <w:sz w:val="21"/>
-          <w:szCs w:val="21"/>
-        </w:rPr>
-        <w:t>Re-engineered</w:t>
-      </w:r>
-      <w:r>
-        <w:rPr>
-          <w:sz w:val="21"/>
-          <w:szCs w:val="21"/>
-        </w:rPr>
-        <w:t xml:space="preserve"> </w:t>
-      </w:r>
-      <w:r>
-        <w:rPr>
-          <w:sz w:val="21"/>
-          <w:szCs w:val="21"/>
-        </w:rPr>
-        <w:t xml:space="preserve">SQL and </w:t>
-      </w:r>
-      <w:r>
-        <w:rPr>
-          <w:sz w:val="21"/>
-          <w:szCs w:val="21"/>
-        </w:rPr>
-        <w:t>SSRS</w:t>
-      </w:r>
-      <w:r>
-        <w:rPr>
-          <w:sz w:val="21"/>
-          <w:szCs w:val="21"/>
-        </w:rPr>
-        <w:t>-based</w:t>
-      </w:r>
-      <w:r>
-        <w:rPr>
-          <w:sz w:val="21"/>
-          <w:szCs w:val="21"/>
-        </w:rPr>
-        <w:t xml:space="preserve"> </w:t>
-      </w:r>
-      <w:r>
-        <w:rPr>
-          <w:sz w:val="21"/>
-          <w:szCs w:val="21"/>
-        </w:rPr>
-        <w:t xml:space="preserve">program optimization and KPI </w:t>
-      </w:r>
-      <w:r>
-        <w:rPr>
-          <w:sz w:val="21"/>
-          <w:szCs w:val="21"/>
-        </w:rPr>
-        <w:t>reports</w:t>
-      </w:r>
-      <w:r>
-        <w:rPr>
-          <w:sz w:val="21"/>
-          <w:szCs w:val="21"/>
-        </w:rPr>
-        <w:t xml:space="preserve"> for client</w:t>
-      </w:r>
-      <w:r>
-        <w:rPr>
-          <w:sz w:val="21"/>
-          <w:szCs w:val="21"/>
-        </w:rPr>
-        <w:t>s</w:t>
-      </w:r>
-      <w:r>
-        <w:rPr>
-          <w:sz w:val="21"/>
-          <w:szCs w:val="21"/>
-        </w:rPr>
-        <w:t xml:space="preserve"> and executive stakeholders</w:t>
+          <w:rFonts w:eastAsia="Times New Roman"/>
+          <w:bCs/>
+          <w:color w:val="000000"/>
+          <w:sz w:val="21"/>
+          <w:szCs w:val="21"/>
+        </w:rPr>
+        <w:t>Account management, sales, and influencer marketing for an event crowdfunding startup</w:t>
       </w:r>
     </w:p>
     <w:p>
       <w:pPr>
+        <w:pStyle w:val="Default"/>
+        <w:tabs>
+          <w:tab w:val="right" w:pos="10170"/>
+        </w:tabs>
+        <w:contextualSpacing/>
+        <w:rPr>
+          <w:sz w:val="21"/>
+          <w:szCs w:val="21"/>
+        </w:rPr>
+      </w:pPr>
+      <w:r>
+        <w:rPr>
+          <w:b/>
+          <w:bCs/>
+          <w:sz w:val="21"/>
+          <w:szCs w:val="21"/>
+        </w:rPr>
+        <w:t>WGA</w:t>
+      </w:r>
+      <w:r>
+        <w:rPr>
+          <w:b/>
+          <w:bCs/>
+          <w:sz w:val="21"/>
+          <w:szCs w:val="21"/>
+        </w:rPr>
+        <w:t xml:space="preserve">: League of Legends @ UW </w:t>
+      </w:r>
+      <w:r>
+        <w:rPr>
+          <w:b/>
+          <w:bCs/>
+          <w:sz w:val="21"/>
+          <w:szCs w:val="21"/>
+        </w:rPr>
+        <w:tab/>
+        <w:t>Seattle, WA</w:t>
+      </w:r>
+    </w:p>
+    <w:p>
+      <w:pPr>
+        <w:pStyle w:val="Default"/>
+        <w:tabs>
+          <w:tab w:val="right" w:pos="10170"/>
+        </w:tabs>
+        <w:contextualSpacing/>
+        <w:rPr>
+          <w:i/>
+          <w:iCs/>
+          <w:sz w:val="21"/>
+          <w:szCs w:val="21"/>
+        </w:rPr>
+      </w:pPr>
+      <w:r>
+        <w:rPr>
+          <w:i/>
+          <w:iCs/>
+          <w:sz w:val="21"/>
+          <w:szCs w:val="21"/>
+        </w:rPr>
+        <w:t xml:space="preserve">Co-Founder / President / </w:t>
+      </w:r>
+      <w:r>
+        <w:rPr>
+          <w:i/>
+          <w:iCs/>
+          <w:sz w:val="21"/>
+          <w:szCs w:val="21"/>
+        </w:rPr>
+        <w:t>Board of Directors</w:t>
+      </w:r>
+      <w:r>
+        <w:rPr>
+          <w:i/>
+          <w:iCs/>
+          <w:sz w:val="21"/>
+          <w:szCs w:val="21"/>
+        </w:rPr>
+        <w:tab/>
+      </w:r>
+      <w:r>
+        <w:rPr>
+          <w:i/>
+          <w:iCs/>
+          <w:sz w:val="21"/>
+          <w:szCs w:val="21"/>
+        </w:rPr>
+        <w:t>August 2011</w:t>
+      </w:r>
+      <w:r>
+        <w:rPr>
+          <w:i/>
+          <w:iCs/>
+          <w:sz w:val="21"/>
+          <w:szCs w:val="21"/>
+        </w:rPr>
+        <w:t xml:space="preserve"> – </w:t>
+      </w:r>
+      <w:r>
+        <w:rPr>
+          <w:i/>
+          <w:iCs/>
+          <w:sz w:val="21"/>
+          <w:szCs w:val="21"/>
+        </w:rPr>
+        <w:t>June 2016</w:t>
+      </w:r>
+    </w:p>
+    <w:p>
+      <w:pPr>
+        <w:pStyle w:val="Default"/>
+        <w:numPr>
+          <w:ilvl w:val="0"/>
+          <w:numId w:val="22"/>
+        </w:numPr>
+        <w:tabs>
+          <w:tab w:val="right" w:pos="10170"/>
+        </w:tabs>
+        <w:contextualSpacing/>
+        <w:rPr>
+          <w:b/>
+          <w:bCs/>
+          <w:sz w:val="21"/>
+          <w:szCs w:val="21"/>
+        </w:rPr>
+      </w:pPr>
+      <w:r>
+        <w:rPr>
+          <w:sz w:val="21"/>
+          <w:szCs w:val="21"/>
+        </w:rPr>
+        <w:t xml:space="preserve">Built </w:t>
+      </w:r>
+      <w:r>
+        <w:rPr>
+          <w:sz w:val="21"/>
+          <w:szCs w:val="21"/>
+        </w:rPr>
+        <w:t xml:space="preserve">a team of 45 officers serving 2500+ </w:t>
+      </w:r>
+      <w:r>
+        <w:rPr>
+          <w:sz w:val="21"/>
+          <w:szCs w:val="21"/>
+        </w:rPr>
+        <w:t>students with large-scale events and community tools engineered in-house</w:t>
+      </w:r>
+    </w:p>
+    <w:p>
+      <w:pPr>
         <w:tabs>
           <w:tab w:val="right" w:pos="10170"/>
         </w:tabs>
@@ -1262,7 +1424,7 @@
           <w:sz w:val="21"/>
           <w:szCs w:val="21"/>
         </w:rPr>
-        <w:t>Riot Games</w:t>
+        <w:t>Apex Learning</w:t>
       </w:r>
       <w:r>
         <w:rPr>
@@ -1274,7 +1436,7 @@
           <w:szCs w:val="21"/>
         </w:rPr>
         <w:tab/>
-        <w:t>Los Angeles, CA</w:t>
+        <w:t>Seattle, WA</w:t>
       </w:r>
     </w:p>
     <w:p>
@@ -1301,7 +1463,7 @@
           <w:sz w:val="21"/>
           <w:szCs w:val="21"/>
         </w:rPr>
-        <w:t>North American Publishing Intern</w:t>
+        <w:t>Student Consultant, Business Intelligence</w:t>
       </w:r>
       <w:r>
         <w:rPr>
@@ -1322,7 +1484,7 @@
           <w:sz w:val="21"/>
           <w:szCs w:val="21"/>
         </w:rPr>
-        <w:t>June 2015 – September 2015</w:t>
+        <w:t>June 2016 – September 2016</w:t>
       </w:r>
     </w:p>
     <w:p>
@@ -1343,13 +1505,80 @@
       </w:pPr>
       <w:r>
         <w:rPr>
-          <w:rFonts w:eastAsia="Times New Roman"/>
-          <w:bCs/>
-          <w:color w:val="000000"/>
-          <w:sz w:val="21"/>
-          <w:szCs w:val="21"/>
-        </w:rPr>
-        <w:t>Strategy definition, brand activations, and leadership development for the most popular game in the world</w:t>
+          <w:sz w:val="21"/>
+          <w:szCs w:val="21"/>
+        </w:rPr>
+        <w:t>Re-engineered</w:t>
+      </w:r>
+      <w:r>
+        <w:rPr>
+          <w:sz w:val="21"/>
+          <w:szCs w:val="21"/>
+        </w:rPr>
+        <w:t xml:space="preserve"> </w:t>
+      </w:r>
+      <w:r>
+        <w:rPr>
+          <w:sz w:val="21"/>
+          <w:szCs w:val="21"/>
+        </w:rPr>
+        <w:t xml:space="preserve">SQL and </w:t>
+      </w:r>
+      <w:r>
+        <w:rPr>
+          <w:sz w:val="21"/>
+          <w:szCs w:val="21"/>
+        </w:rPr>
+        <w:t>SSRS</w:t>
+      </w:r>
+      <w:r>
+        <w:rPr>
+          <w:sz w:val="21"/>
+          <w:szCs w:val="21"/>
+        </w:rPr>
+        <w:t>-based</w:t>
+      </w:r>
+      <w:r>
+        <w:rPr>
+          <w:sz w:val="21"/>
+          <w:szCs w:val="21"/>
+        </w:rPr>
+        <w:t xml:space="preserve"> </w:t>
+      </w:r>
+      <w:r>
+        <w:rPr>
+          <w:sz w:val="21"/>
+          <w:szCs w:val="21"/>
+        </w:rPr>
+        <w:t xml:space="preserve">program optimization and KPI </w:t>
+      </w:r>
+      <w:r>
+        <w:rPr>
+          <w:sz w:val="21"/>
+          <w:szCs w:val="21"/>
+        </w:rPr>
+        <w:t>reports</w:t>
+      </w:r>
+      <w:r>
+        <w:rPr>
+          <w:sz w:val="21"/>
+          <w:szCs w:val="21"/>
+        </w:rPr>
+        <w:t xml:space="preserve"> for client</w:t>
+      </w:r>
+      <w:r>
+        <w:rPr>
+          <w:sz w:val="21"/>
+          <w:szCs w:val="21"/>
+        </w:rPr>
+        <w:t>s</w:t>
+      </w:r>
+      <w:r>
+        <w:rPr>
+          <w:sz w:val="21"/>
+          <w:szCs w:val="21"/>
+        </w:rPr>
+        <w:t xml:space="preserve"> and executive stakeholders</w:t>
       </w:r>
     </w:p>
     <w:p>
@@ -1374,7 +1603,7 @@
           <w:sz w:val="21"/>
           <w:szCs w:val="21"/>
         </w:rPr>
-        <w:t>UW Environmental Chemical Processes Group</w:t>
+        <w:t>Riot Games</w:t>
       </w:r>
       <w:r>
         <w:rPr>
@@ -1386,7 +1615,7 @@
           <w:szCs w:val="21"/>
         </w:rPr>
         <w:tab/>
-        <w:t>Seattle, WA</w:t>
+        <w:t>Los Angeles, CA</w:t>
       </w:r>
     </w:p>
     <w:p>
@@ -1398,197 +1627,85 @@
         <w:contextualSpacing/>
         <w:rPr>
           <w:rFonts w:eastAsia="Times New Roman"/>
-          <w:sz w:val="21"/>
-          <w:szCs w:val="21"/>
-        </w:rPr>
-      </w:pPr>
-      <w:r>
-        <w:rPr>
-          <w:rFonts w:eastAsia="Times New Roman"/>
+          <w:bCs/>
+          <w:color w:val="000000"/>
+          <w:sz w:val="21"/>
+          <w:szCs w:val="21"/>
+        </w:rPr>
+      </w:pPr>
+      <w:r>
+        <w:rPr>
+          <w:rFonts w:eastAsia="Times New Roman"/>
+          <w:bCs/>
           <w:i/>
-          <w:iCs/>
-          <w:color w:val="000000"/>
-          <w:sz w:val="21"/>
-          <w:szCs w:val="21"/>
-        </w:rPr>
-        <w:t>Undergraduate Research Assistant</w:t>
-      </w:r>
-      <w:r>
-        <w:rPr>
-          <w:rFonts w:eastAsia="Times New Roman"/>
+          <w:color w:val="000000"/>
+          <w:sz w:val="21"/>
+          <w:szCs w:val="21"/>
+        </w:rPr>
+        <w:t>North American Publishing Intern</w:t>
+      </w:r>
+      <w:r>
+        <w:rPr>
+          <w:rFonts w:eastAsia="Times New Roman"/>
+          <w:bCs/>
+          <w:color w:val="000000"/>
+          <w:sz w:val="21"/>
+          <w:szCs w:val="21"/>
+        </w:rPr>
+        <w:tab/>
+      </w:r>
+      <w:r>
+        <w:rPr>
+          <w:rFonts w:eastAsia="Times New Roman"/>
+          <w:bCs/>
           <w:i/>
-          <w:iCs/>
-          <w:color w:val="000000"/>
-          <w:sz w:val="21"/>
-          <w:szCs w:val="21"/>
-        </w:rPr>
-        <w:tab/>
-        <w:t xml:space="preserve"> </w:t>
-      </w:r>
-      <w:r>
-        <w:rPr>
-          <w:rFonts w:eastAsia="Times New Roman"/>
-          <w:i/>
-          <w:color w:val="000000"/>
-          <w:sz w:val="21"/>
-          <w:szCs w:val="21"/>
-        </w:rPr>
-        <w:t>September 2013 – September 2014</w:t>
+          <w:color w:val="000000"/>
+          <w:sz w:val="21"/>
+          <w:szCs w:val="21"/>
+        </w:rPr>
+        <w:t>June 2015 – September 2015</w:t>
       </w:r>
     </w:p>
     <w:p>
       <w:pPr>
+        <w:pStyle w:val="ListParagraph"/>
         <w:numPr>
           <w:ilvl w:val="0"/>
-          <w:numId w:val="2"/>
+          <w:numId w:val="10"/>
         </w:numPr>
         <w:spacing w:after="0" w:line="240" w:lineRule="auto"/>
-        <w:contextualSpacing/>
-        <w:textAlignment w:val="baseline"/>
-        <w:rPr>
-          <w:rFonts w:eastAsia="Times New Roman" w:cs="Arial"/>
-          <w:color w:val="000000"/>
-          <w:sz w:val="21"/>
-          <w:szCs w:val="21"/>
-        </w:rPr>
-      </w:pPr>
-      <w:r>
-        <w:rPr>
-          <w:rFonts w:eastAsia="Times New Roman" w:cs="Arial"/>
-          <w:color w:val="000000"/>
-          <w:sz w:val="21"/>
-          <w:szCs w:val="21"/>
-        </w:rPr>
-        <w:t>Chemical and data analyst researching low-cost drinking water disinfection in developing countries</w:t>
+        <w:rPr>
+          <w:rFonts w:eastAsia="Times New Roman"/>
+          <w:bCs/>
+          <w:color w:val="000000"/>
+          <w:sz w:val="21"/>
+          <w:szCs w:val="21"/>
+        </w:rPr>
+      </w:pPr>
+      <w:r>
+        <w:rPr>
+          <w:rFonts w:eastAsia="Times New Roman"/>
+          <w:bCs/>
+          <w:color w:val="000000"/>
+          <w:sz w:val="21"/>
+          <w:szCs w:val="21"/>
+        </w:rPr>
+        <w:t>Strategy definition, brand activations, and leadership development for the most popular game in the world</w:t>
       </w:r>
     </w:p>
     <w:p>
       <w:pPr>
-        <w:tabs>
-          <w:tab w:val="right" w:pos="10170"/>
-        </w:tabs>
         <w:spacing w:after="0" w:line="240" w:lineRule="auto"/>
-        <w:contextualSpacing/>
-        <w:rPr>
-          <w:rFonts w:eastAsia="Times New Roman"/>
-          <w:sz w:val="21"/>
-          <w:szCs w:val="21"/>
-        </w:rPr>
-      </w:pPr>
-      <w:r>
-        <w:rPr>
-          <w:rFonts w:eastAsia="Times New Roman"/>
-          <w:b/>
-          <w:bCs/>
-          <w:color w:val="000000"/>
-          <w:sz w:val="21"/>
-          <w:szCs w:val="21"/>
-        </w:rPr>
-        <w:t>AeroAlgae Systems</w:t>
-      </w:r>
-      <w:r>
-        <w:rPr>
-          <w:rFonts w:eastAsia="Times New Roman"/>
-          <w:b/>
-          <w:bCs/>
-          <w:color w:val="000000"/>
-          <w:sz w:val="21"/>
-          <w:szCs w:val="21"/>
-        </w:rPr>
-        <w:tab/>
-        <w:t>Seattle, WA</w:t>
-      </w:r>
-    </w:p>
-    <w:p>
-      <w:pPr>
-        <w:tabs>
-          <w:tab w:val="right" w:pos="10170"/>
-        </w:tabs>
-        <w:spacing w:after="0" w:line="240" w:lineRule="auto"/>
-        <w:contextualSpacing/>
-        <w:rPr>
-          <w:rFonts w:eastAsia="Times New Roman"/>
-          <w:sz w:val="21"/>
-          <w:szCs w:val="21"/>
-        </w:rPr>
-      </w:pPr>
-      <w:r>
-        <w:rPr>
-          <w:rFonts w:eastAsia="Times New Roman"/>
-          <w:i/>
-          <w:iCs/>
-          <w:color w:val="000000"/>
-          <w:sz w:val="21"/>
-          <w:szCs w:val="21"/>
-        </w:rPr>
-        <w:t>CEO / Co-Founder</w:t>
-      </w:r>
-      <w:r>
-        <w:rPr>
-          <w:rFonts w:eastAsia="Times New Roman"/>
-          <w:i/>
-          <w:iCs/>
-          <w:color w:val="000000"/>
-          <w:sz w:val="21"/>
-          <w:szCs w:val="21"/>
-        </w:rPr>
-        <w:tab/>
-      </w:r>
-      <w:r>
-        <w:rPr>
-          <w:rFonts w:eastAsia="Times New Roman"/>
-          <w:i/>
-          <w:color w:val="000000"/>
-          <w:sz w:val="21"/>
-          <w:szCs w:val="21"/>
-        </w:rPr>
-        <w:t>October 2013 – April 2014</w:t>
-      </w:r>
-      <w:r>
-        <w:rPr>
-          <w:rFonts w:eastAsia="Times New Roman"/>
-          <w:color w:val="000000"/>
-          <w:sz w:val="21"/>
-          <w:szCs w:val="21"/>
-        </w:rPr>
-        <w:t xml:space="preserve"> </w:t>
-      </w:r>
-    </w:p>
-    <w:p>
-      <w:pPr>
-        <w:pStyle w:val="Default"/>
-        <w:numPr>
-          <w:ilvl w:val="0"/>
-          <w:numId w:val="7"/>
-        </w:numPr>
-        <w:contextualSpacing/>
-        <w:rPr>
-          <w:sz w:val="21"/>
-          <w:szCs w:val="21"/>
-        </w:rPr>
-      </w:pPr>
-      <w:r>
-        <w:rPr>
-          <w:sz w:val="21"/>
-          <w:szCs w:val="21"/>
-        </w:rPr>
-        <w:t>Co-created a startup and prototype that sold farm waste treatment services and generated biodiesel</w:t>
-      </w:r>
-    </w:p>
-    <w:p>
-      <w:pPr>
-        <w:pStyle w:val="Default"/>
-        <w:tabs>
-          <w:tab w:val="right" w:pos="10170"/>
-        </w:tabs>
-        <w:contextualSpacing/>
-        <w:rPr>
-          <w:b/>
-          <w:bCs/>
-          <w:sz w:val="21"/>
-          <w:szCs w:val="21"/>
-        </w:rPr>
-      </w:pPr>
+        <w:rPr>
+          <w:rFonts w:eastAsia="Times New Roman"/>
+          <w:bCs/>
+          <w:color w:val="000000"/>
+          <w:sz w:val="21"/>
+          <w:szCs w:val="21"/>
+        </w:rPr>
+      </w:pPr>
+      <w:bookmarkStart w:id="0" w:name="_GoBack"/>
+      <w:bookmarkEnd w:id="0"/>
     </w:p>
     <w:p>
       <w:pPr>
@@ -1703,8 +1820,17 @@
           <w:sz w:val="21"/>
           <w:szCs w:val="21"/>
         </w:rPr>
-        <w:t>/Matlab</w:t>
-      </w:r>
+        <w:t>/</w:t>
+      </w:r>
+      <w:proofErr w:type="spellStart"/>
+      <w:r>
+        <w:rPr>
+          <w:sz w:val="21"/>
+          <w:szCs w:val="21"/>
+        </w:rPr>
+        <w:t>Matlab</w:t>
+      </w:r>
+      <w:proofErr w:type="spellEnd"/>
       <w:r>
         <w:rPr>
           <w:sz w:val="21"/>
@@ -2031,6 +2157,7 @@
           <w:szCs w:val="21"/>
         </w:rPr>
       </w:pPr>
+      <w:proofErr w:type="gramStart"/>
       <w:r>
         <w:rPr>
           <w:rFonts w:eastAsia="Times New Roman"/>
@@ -2040,22 +2167,9 @@
           <w:sz w:val="21"/>
           <w:szCs w:val="21"/>
         </w:rPr>
-        <w:t>OTHER EXPERIENCE &amp; COMMUNITY SERVICE</w:t>
-      </w:r>
-    </w:p>
-    <w:p>
-      <w:pPr>
-        <w:tabs>
-          <w:tab w:val="right" w:pos="10170"/>
-        </w:tabs>
-        <w:spacing w:after="0" w:line="240" w:lineRule="auto"/>
-        <w:contextualSpacing/>
-        <w:rPr>
-          <w:rFonts w:eastAsia="Times New Roman"/>
-          <w:sz w:val="21"/>
-          <w:szCs w:val="21"/>
-        </w:rPr>
-      </w:pPr>
+        <w:t>OTHER</w:t>
+      </w:r>
+      <w:proofErr w:type="gramEnd"/>
       <w:r>
         <w:rPr>
           <w:rFonts w:eastAsia="Times New Roman"/>
@@ -2065,277 +2179,7 @@
           <w:sz w:val="21"/>
           <w:szCs w:val="21"/>
         </w:rPr>
-        <w:t>Matcherino</w:t>
-      </w:r>
-      <w:r>
-        <w:rPr>
-          <w:rFonts w:eastAsia="Times New Roman"/>
-          <w:b/>
-          <w:bCs/>
-          <w:color w:val="000000"/>
-          <w:sz w:val="21"/>
-          <w:szCs w:val="21"/>
-        </w:rPr>
-        <w:tab/>
-        <w:t>Seattle, WA</w:t>
-      </w:r>
-    </w:p>
-    <w:p>
-      <w:pPr>
-        <w:tabs>
-          <w:tab w:val="right" w:pos="10170"/>
-        </w:tabs>
-        <w:spacing w:after="0" w:line="240" w:lineRule="auto"/>
-        <w:contextualSpacing/>
-        <w:rPr>
-          <w:rFonts w:eastAsia="Times New Roman"/>
-          <w:bCs/>
-          <w:color w:val="000000"/>
-          <w:sz w:val="21"/>
-          <w:szCs w:val="21"/>
-        </w:rPr>
-      </w:pPr>
-      <w:r>
-        <w:rPr>
-          <w:rFonts w:eastAsia="Times New Roman"/>
-          <w:bCs/>
-          <w:i/>
-          <w:color w:val="000000"/>
-          <w:sz w:val="21"/>
-          <w:szCs w:val="21"/>
-        </w:rPr>
-        <w:t>Marketing Manager</w:t>
-      </w:r>
-      <w:r>
-        <w:rPr>
-          <w:rFonts w:eastAsia="Times New Roman"/>
-          <w:bCs/>
-          <w:color w:val="000000"/>
-          <w:sz w:val="21"/>
-          <w:szCs w:val="21"/>
-        </w:rPr>
-        <w:tab/>
-      </w:r>
-      <w:r>
-        <w:rPr>
-          <w:rFonts w:eastAsia="Times New Roman"/>
-          <w:bCs/>
-          <w:i/>
-          <w:color w:val="000000"/>
-          <w:sz w:val="21"/>
-          <w:szCs w:val="21"/>
-        </w:rPr>
-        <w:t xml:space="preserve">October </w:t>
-      </w:r>
-      <w:r>
-        <w:rPr>
-          <w:rFonts w:eastAsia="Times New Roman"/>
-          <w:bCs/>
-          <w:i/>
-          <w:color w:val="000000"/>
-          <w:sz w:val="21"/>
-          <w:szCs w:val="21"/>
-        </w:rPr>
-        <w:t xml:space="preserve">2016 – </w:t>
-      </w:r>
-      <w:r>
-        <w:rPr>
-          <w:rFonts w:eastAsia="Times New Roman"/>
-          <w:bCs/>
-          <w:i/>
-          <w:color w:val="000000"/>
-          <w:sz w:val="21"/>
-          <w:szCs w:val="21"/>
-        </w:rPr>
-        <w:t>December</w:t>
-      </w:r>
-      <w:r>
-        <w:rPr>
-          <w:rFonts w:eastAsia="Times New Roman"/>
-          <w:bCs/>
-          <w:i/>
-          <w:color w:val="000000"/>
-          <w:sz w:val="21"/>
-          <w:szCs w:val="21"/>
-        </w:rPr>
-        <w:t xml:space="preserve"> 2016</w:t>
-      </w:r>
-    </w:p>
-    <w:p>
-      <w:pPr>
-        <w:pStyle w:val="ListParagraph"/>
-        <w:numPr>
-          <w:ilvl w:val="0"/>
-          <w:numId w:val="10"/>
-        </w:numPr>
-        <w:spacing w:after="0" w:line="240" w:lineRule="auto"/>
-        <w:rPr>
-          <w:rFonts w:eastAsia="Times New Roman"/>
-          <w:bCs/>
-          <w:color w:val="000000"/>
-          <w:sz w:val="21"/>
-          <w:szCs w:val="21"/>
-        </w:rPr>
-      </w:pPr>
-      <w:r>
-        <w:rPr>
-          <w:rFonts w:eastAsia="Times New Roman"/>
-          <w:bCs/>
-          <w:color w:val="000000"/>
-          <w:sz w:val="21"/>
-          <w:szCs w:val="21"/>
-        </w:rPr>
-        <w:t>Account management, sales, and influencer marketing for an event crowdfunding startup</w:t>
-      </w:r>
-    </w:p>
-    <w:p>
-      <w:pPr>
-        <w:pStyle w:val="Default"/>
-        <w:tabs>
-          <w:tab w:val="right" w:pos="10170"/>
-        </w:tabs>
-        <w:contextualSpacing/>
-        <w:rPr>
-          <w:sz w:val="21"/>
-          <w:szCs w:val="21"/>
-        </w:rPr>
-      </w:pPr>
-      <w:r>
-        <w:rPr>
-          <w:b/>
-          <w:bCs/>
-          <w:sz w:val="21"/>
-          <w:szCs w:val="21"/>
-        </w:rPr>
-        <w:t>WGA</w:t>
-      </w:r>
-      <w:r>
-        <w:rPr>
-          <w:b/>
-          <w:bCs/>
-          <w:sz w:val="21"/>
-          <w:szCs w:val="21"/>
-        </w:rPr>
-        <w:t xml:space="preserve">: League of Legends @ UW </w:t>
-      </w:r>
-      <w:r>
-        <w:rPr>
-          <w:b/>
-          <w:bCs/>
-          <w:sz w:val="21"/>
-          <w:szCs w:val="21"/>
-        </w:rPr>
-        <w:tab/>
-        <w:t>Seattle, WA</w:t>
-      </w:r>
-    </w:p>
-    <w:p>
-      <w:pPr>
-        <w:pStyle w:val="Default"/>
-        <w:tabs>
-          <w:tab w:val="right" w:pos="10170"/>
-        </w:tabs>
-        <w:contextualSpacing/>
-        <w:rPr>
-          <w:i/>
-          <w:iCs/>
-          <w:sz w:val="21"/>
-          <w:szCs w:val="21"/>
-        </w:rPr>
-      </w:pPr>
-      <w:r>
-        <w:rPr>
-          <w:i/>
-          <w:iCs/>
-          <w:sz w:val="21"/>
-          <w:szCs w:val="21"/>
-        </w:rPr>
-        <w:t xml:space="preserve">Co-Founder / President / </w:t>
-      </w:r>
-      <w:r>
-        <w:rPr>
-          <w:i/>
-          <w:iCs/>
-          <w:sz w:val="21"/>
-          <w:szCs w:val="21"/>
-        </w:rPr>
-        <w:t>Board of Directors</w:t>
-      </w:r>
-      <w:r>
-        <w:rPr>
-          <w:i/>
-          <w:iCs/>
-          <w:sz w:val="21"/>
-          <w:szCs w:val="21"/>
-        </w:rPr>
-        <w:tab/>
-      </w:r>
-      <w:r>
-        <w:rPr>
-          <w:i/>
-          <w:iCs/>
-          <w:sz w:val="21"/>
-          <w:szCs w:val="21"/>
-        </w:rPr>
-        <w:t>August 2011</w:t>
-      </w:r>
-      <w:r>
-        <w:rPr>
-          <w:i/>
-          <w:iCs/>
-          <w:sz w:val="21"/>
-          <w:szCs w:val="21"/>
-        </w:rPr>
-        <w:t xml:space="preserve"> – </w:t>
-      </w:r>
-      <w:r>
-        <w:rPr>
-          <w:i/>
-          <w:iCs/>
-          <w:sz w:val="21"/>
-          <w:szCs w:val="21"/>
-        </w:rPr>
-        <w:t>June 2016</w:t>
-      </w:r>
-    </w:p>
-    <w:p>
-      <w:pPr>
-        <w:pStyle w:val="Default"/>
-        <w:numPr>
-          <w:ilvl w:val="0"/>
-          <w:numId w:val="22"/>
-        </w:numPr>
-        <w:tabs>
-          <w:tab w:val="right" w:pos="10170"/>
-        </w:tabs>
-        <w:contextualSpacing/>
-        <w:rPr>
-          <w:b/>
-          <w:bCs/>
-          <w:sz w:val="21"/>
-          <w:szCs w:val="21"/>
-        </w:rPr>
-      </w:pPr>
-      <w:r>
-        <w:rPr>
-          <w:sz w:val="21"/>
-          <w:szCs w:val="21"/>
-        </w:rPr>
-        <w:t xml:space="preserve">Built </w:t>
-      </w:r>
-      <w:r>
-        <w:rPr>
-          <w:sz w:val="21"/>
-          <w:szCs w:val="21"/>
-        </w:rPr>
-        <w:t xml:space="preserve">a team of 45 officers serving 2500+ </w:t>
-      </w:r>
-      <w:r>
-        <w:rPr>
-          <w:sz w:val="21"/>
-          <w:szCs w:val="21"/>
-        </w:rPr>
-        <w:t>students with large-scale events and community tools engineered in-house</w:t>
+        <w:t xml:space="preserve"> EXPERIENCE &amp; COMMUNITY SERVICE</w:t>
       </w:r>
     </w:p>
     <w:p>
@@ -2451,8 +2295,246 @@
           <w:sz w:val="21"/>
           <w:szCs w:val="21"/>
         </w:rPr>
+        <w:t>UW Environmental Chemical Processes Group</w:t>
+      </w:r>
+      <w:r>
+        <w:rPr>
+          <w:rFonts w:eastAsia="Times New Roman"/>
+          <w:b/>
+          <w:bCs/>
+          <w:color w:val="000000"/>
+          <w:sz w:val="21"/>
+          <w:szCs w:val="21"/>
+        </w:rPr>
+        <w:tab/>
+        <w:t>Seattle, WA</w:t>
+      </w:r>
+    </w:p>
+    <w:p>
+      <w:pPr>
+        <w:tabs>
+          <w:tab w:val="right" w:pos="10170"/>
+        </w:tabs>
+        <w:spacing w:after="0" w:line="240" w:lineRule="auto"/>
+        <w:contextualSpacing/>
+        <w:rPr>
+          <w:rFonts w:eastAsia="Times New Roman"/>
+          <w:sz w:val="21"/>
+          <w:szCs w:val="21"/>
+        </w:rPr>
+      </w:pPr>
+      <w:r>
+        <w:rPr>
+          <w:rFonts w:eastAsia="Times New Roman"/>
+          <w:i/>
+          <w:iCs/>
+          <w:color w:val="000000"/>
+          <w:sz w:val="21"/>
+          <w:szCs w:val="21"/>
+        </w:rPr>
+        <w:t>Undergraduate Research Assistant</w:t>
+      </w:r>
+      <w:r>
+        <w:rPr>
+          <w:rFonts w:eastAsia="Times New Roman"/>
+          <w:i/>
+          <w:iCs/>
+          <w:color w:val="000000"/>
+          <w:sz w:val="21"/>
+          <w:szCs w:val="21"/>
+        </w:rPr>
+        <w:tab/>
+        <w:t xml:space="preserve"> </w:t>
+      </w:r>
+      <w:r>
+        <w:rPr>
+          <w:rFonts w:eastAsia="Times New Roman"/>
+          <w:i/>
+          <w:color w:val="000000"/>
+          <w:sz w:val="21"/>
+          <w:szCs w:val="21"/>
+        </w:rPr>
+        <w:t>September 2013 – September 2014</w:t>
+      </w:r>
+    </w:p>
+    <w:p>
+      <w:pPr>
+        <w:numPr>
+          <w:ilvl w:val="0"/>
+          <w:numId w:val="2"/>
+        </w:numPr>
+        <w:spacing w:after="0" w:line="240" w:lineRule="auto"/>
+        <w:contextualSpacing/>
+        <w:textAlignment w:val="baseline"/>
+        <w:rPr>
+          <w:rFonts w:eastAsia="Times New Roman" w:cs="Arial"/>
+          <w:color w:val="000000"/>
+          <w:sz w:val="21"/>
+          <w:szCs w:val="21"/>
+        </w:rPr>
+      </w:pPr>
+      <w:r>
+        <w:rPr>
+          <w:rFonts w:eastAsia="Times New Roman" w:cs="Arial"/>
+          <w:color w:val="000000"/>
+          <w:sz w:val="21"/>
+          <w:szCs w:val="21"/>
+        </w:rPr>
+        <w:t>Chemical and data analyst researching low-cost drinking water disinfection in developing countries</w:t>
+      </w:r>
+    </w:p>
+    <w:p>
+      <w:pPr>
+        <w:tabs>
+          <w:tab w:val="right" w:pos="10170"/>
+        </w:tabs>
+        <w:spacing w:after="0" w:line="240" w:lineRule="auto"/>
+        <w:contextualSpacing/>
+        <w:rPr>
+          <w:rFonts w:eastAsia="Times New Roman"/>
+          <w:sz w:val="21"/>
+          <w:szCs w:val="21"/>
+        </w:rPr>
+      </w:pPr>
+      <w:proofErr w:type="spellStart"/>
+      <w:r>
+        <w:rPr>
+          <w:rFonts w:eastAsia="Times New Roman"/>
+          <w:b/>
+          <w:bCs/>
+          <w:color w:val="000000"/>
+          <w:sz w:val="21"/>
+          <w:szCs w:val="21"/>
+        </w:rPr>
+        <w:t>AeroAlgae</w:t>
+      </w:r>
+      <w:proofErr w:type="spellEnd"/>
+      <w:r>
+        <w:rPr>
+          <w:rFonts w:eastAsia="Times New Roman"/>
+          <w:b/>
+          <w:bCs/>
+          <w:color w:val="000000"/>
+          <w:sz w:val="21"/>
+          <w:szCs w:val="21"/>
+        </w:rPr>
+        <w:t xml:space="preserve"> Systems</w:t>
+      </w:r>
+      <w:r>
+        <w:rPr>
+          <w:rFonts w:eastAsia="Times New Roman"/>
+          <w:b/>
+          <w:bCs/>
+          <w:color w:val="000000"/>
+          <w:sz w:val="21"/>
+          <w:szCs w:val="21"/>
+        </w:rPr>
+        <w:tab/>
+        <w:t>Seattle, WA</w:t>
+      </w:r>
+    </w:p>
+    <w:p>
+      <w:pPr>
+        <w:tabs>
+          <w:tab w:val="right" w:pos="10170"/>
+        </w:tabs>
+        <w:spacing w:after="0" w:line="240" w:lineRule="auto"/>
+        <w:contextualSpacing/>
+        <w:rPr>
+          <w:rFonts w:eastAsia="Times New Roman"/>
+          <w:sz w:val="21"/>
+          <w:szCs w:val="21"/>
+        </w:rPr>
+      </w:pPr>
+      <w:r>
+        <w:rPr>
+          <w:rFonts w:eastAsia="Times New Roman"/>
+          <w:i/>
+          <w:iCs/>
+          <w:color w:val="000000"/>
+          <w:sz w:val="21"/>
+          <w:szCs w:val="21"/>
+        </w:rPr>
+        <w:t>CEO / Co-Founder</w:t>
+      </w:r>
+      <w:r>
+        <w:rPr>
+          <w:rFonts w:eastAsia="Times New Roman"/>
+          <w:i/>
+          <w:iCs/>
+          <w:color w:val="000000"/>
+          <w:sz w:val="21"/>
+          <w:szCs w:val="21"/>
+        </w:rPr>
+        <w:tab/>
+      </w:r>
+      <w:r>
+        <w:rPr>
+          <w:rFonts w:eastAsia="Times New Roman"/>
+          <w:i/>
+          <w:color w:val="000000"/>
+          <w:sz w:val="21"/>
+          <w:szCs w:val="21"/>
+        </w:rPr>
+        <w:t>October 2013 – April 2014</w:t>
+      </w:r>
+      <w:r>
+        <w:rPr>
+          <w:rFonts w:eastAsia="Times New Roman"/>
+          <w:color w:val="000000"/>
+          <w:sz w:val="21"/>
+          <w:szCs w:val="21"/>
+        </w:rPr>
+        <w:t xml:space="preserve"> </w:t>
+      </w:r>
+    </w:p>
+    <w:p>
+      <w:pPr>
+        <w:pStyle w:val="Default"/>
+        <w:numPr>
+          <w:ilvl w:val="0"/>
+          <w:numId w:val="7"/>
+        </w:numPr>
+        <w:contextualSpacing/>
+        <w:rPr>
+          <w:sz w:val="21"/>
+          <w:szCs w:val="21"/>
+        </w:rPr>
+      </w:pPr>
+      <w:r>
+        <w:rPr>
+          <w:sz w:val="21"/>
+          <w:szCs w:val="21"/>
+        </w:rPr>
+        <w:t>Co-created a startup and prototype that sold farm waste treatment services and generated biodiesel</w:t>
+      </w:r>
+    </w:p>
+    <w:p>
+      <w:pPr>
+        <w:tabs>
+          <w:tab w:val="right" w:pos="10170"/>
+        </w:tabs>
+        <w:spacing w:after="0" w:line="240" w:lineRule="auto"/>
+        <w:contextualSpacing/>
+        <w:rPr>
+          <w:rFonts w:eastAsia="Times New Roman"/>
+          <w:sz w:val="21"/>
+          <w:szCs w:val="21"/>
+        </w:rPr>
+      </w:pPr>
+      <w:proofErr w:type="spellStart"/>
+      <w:r>
+        <w:rPr>
+          <w:rFonts w:eastAsia="Times New Roman"/>
+          <w:b/>
+          <w:bCs/>
+          <w:color w:val="000000"/>
+          <w:sz w:val="21"/>
+          <w:szCs w:val="21"/>
+        </w:rPr>
         <w:t>Wikispeed</w:t>
       </w:r>
+      <w:proofErr w:type="spellEnd"/>
       <w:r>
         <w:rPr>
           <w:rFonts w:eastAsia="Times New Roman"/>
@@ -6439,7 +6521,7 @@
 </file>
 
 <file path=customXml/itemProps1.xml><?xml version="1.0" encoding="utf-8"?>
-<ds:datastoreItem xmlns:ds="http://schemas.openxmlformats.org/officeDocument/2006/customXml" ds:itemID="{9A13EF58-003C-4C38-AE15-3078E0C8B1F5}">
+<ds:datastoreItem xmlns:ds="http://schemas.openxmlformats.org/officeDocument/2006/customXml" ds:itemID="{6913892E-10A5-474D-981D-201997134242}">
   <ds:schemaRefs>
     <ds:schemaRef ds:uri="http://schemas.openxmlformats.org/officeDocument/2006/bibliography"/>
   </ds:schemaRefs>

</xml_diff>

<commit_message>
updated avanade job history in resume
</commit_message>
<xml_diff>
--- a/rd_resume.doc.docx
+++ b/rd_resume.doc.docx
@@ -107,75 +107,15 @@
         </w:pBdr>
         <w:spacing w:after="0" w:line="240" w:lineRule="auto"/>
         <w:contextualSpacing/>
-        <w:jc w:val="center"/>
-        <w:rPr>
-          <w:sz w:val="21"/>
-          <w:szCs w:val="21"/>
-        </w:rPr>
-      </w:pPr>
-      <w:r>
-        <w:rPr>
-          <w:sz w:val="21"/>
-          <w:szCs w:val="21"/>
-        </w:rPr>
-        <w:t>Ambitious s</w:t>
-      </w:r>
-      <w:r>
-        <w:rPr>
-          <w:sz w:val="21"/>
-          <w:szCs w:val="21"/>
-        </w:rPr>
-        <w:t xml:space="preserve">elf-learner </w:t>
-      </w:r>
-      <w:r>
-        <w:rPr>
-          <w:sz w:val="21"/>
-          <w:szCs w:val="21"/>
-        </w:rPr>
-        <w:t xml:space="preserve">with a passion for driving bottom-line growth with powerful </w:t>
-      </w:r>
-      <w:r>
-        <w:rPr>
-          <w:sz w:val="21"/>
-          <w:szCs w:val="21"/>
-        </w:rPr>
-        <w:t>m</w:t>
-      </w:r>
-      <w:r>
-        <w:rPr>
-          <w:sz w:val="21"/>
-          <w:szCs w:val="21"/>
-        </w:rPr>
-        <w:t xml:space="preserve">achine </w:t>
-      </w:r>
-      <w:r>
-        <w:rPr>
-          <w:sz w:val="21"/>
-          <w:szCs w:val="21"/>
-        </w:rPr>
-        <w:t>l</w:t>
-      </w:r>
-      <w:r>
-        <w:rPr>
-          <w:sz w:val="21"/>
-          <w:szCs w:val="21"/>
-        </w:rPr>
-        <w:t xml:space="preserve">earning and </w:t>
-      </w:r>
-      <w:r>
-        <w:rPr>
-          <w:sz w:val="21"/>
-          <w:szCs w:val="21"/>
-        </w:rPr>
-        <w:t>a</w:t>
-      </w:r>
-      <w:r>
-        <w:rPr>
-          <w:sz w:val="21"/>
-          <w:szCs w:val="21"/>
-        </w:rPr>
-        <w:t>nalytics strategies.</w:t>
-      </w:r>
+        <w:rPr>
+          <w:rFonts w:eastAsia="Times New Roman"/>
+          <w:b/>
+          <w:bCs/>
+          <w:color w:val="000000"/>
+          <w:sz w:val="21"/>
+          <w:szCs w:val="21"/>
+        </w:rPr>
+      </w:pPr>
     </w:p>
     <w:p>
       <w:pPr>
@@ -185,24 +125,13 @@
         <w:spacing w:after="0" w:line="240" w:lineRule="auto"/>
         <w:contextualSpacing/>
         <w:rPr>
-          <w:sz w:val="21"/>
-          <w:szCs w:val="21"/>
-        </w:rPr>
-      </w:pPr>
-    </w:p>
-    <w:p>
-      <w:pPr>
-        <w:pBdr>
-          <w:bottom w:val="single" w:sz="4" w:space="1" w:color="auto"/>
-        </w:pBdr>
-        <w:spacing w:after="0" w:line="240" w:lineRule="auto"/>
-        <w:contextualSpacing/>
-        <w:rPr>
-          <w:rFonts w:eastAsia="Times New Roman"/>
-          <w:sz w:val="21"/>
-          <w:szCs w:val="21"/>
-        </w:rPr>
-      </w:pPr>
+          <w:rFonts w:eastAsia="Times New Roman"/>
+          <w:sz w:val="21"/>
+          <w:szCs w:val="21"/>
+        </w:rPr>
+      </w:pPr>
+      <w:bookmarkStart w:id="0" w:name="_GoBack"/>
+      <w:bookmarkEnd w:id="0"/>
       <w:r>
         <w:rPr>
           <w:rFonts w:eastAsia="Times New Roman"/>
@@ -460,7 +389,27 @@
           <w:sz w:val="21"/>
           <w:szCs w:val="21"/>
         </w:rPr>
-        <w:t>% total Azure spend</w:t>
+        <w:t xml:space="preserve">% total </w:t>
+      </w:r>
+      <w:r>
+        <w:rPr>
+          <w:rFonts w:eastAsia="Times New Roman"/>
+          <w:bCs/>
+          <w:color w:val="000000"/>
+          <w:sz w:val="21"/>
+          <w:szCs w:val="21"/>
+        </w:rPr>
+        <w:t xml:space="preserve">cloud </w:t>
+      </w:r>
+      <w:r>
+        <w:rPr>
+          <w:rFonts w:eastAsia="Times New Roman"/>
+          <w:bCs/>
+          <w:color w:val="000000"/>
+          <w:sz w:val="21"/>
+          <w:szCs w:val="21"/>
+        </w:rPr>
+        <w:t>spend</w:t>
       </w:r>
     </w:p>
     <w:p>
@@ -491,27 +440,7 @@
           <w:sz w:val="21"/>
           <w:szCs w:val="21"/>
         </w:rPr>
-        <w:t xml:space="preserve">Designed and tuned </w:t>
-      </w:r>
-      <w:r>
-        <w:rPr>
-          <w:rFonts w:eastAsia="Times New Roman"/>
-          <w:bCs/>
-          <w:color w:val="000000"/>
-          <w:sz w:val="21"/>
-          <w:szCs w:val="21"/>
-        </w:rPr>
-        <w:t xml:space="preserve">Machine Learning </w:t>
-      </w:r>
-      <w:r>
-        <w:rPr>
-          <w:rFonts w:eastAsia="Times New Roman"/>
-          <w:bCs/>
-          <w:color w:val="000000"/>
-          <w:sz w:val="21"/>
-          <w:szCs w:val="21"/>
-        </w:rPr>
-        <w:t>experiments using Octave, Python, and Azure ML Studio</w:t>
+        <w:t>Neural network architecture design and optimization using Octave, Python, and Azure ML Studio</w:t>
       </w:r>
     </w:p>
     <w:p>
@@ -527,84 +456,21 @@
         <w:spacing w:after="0" w:line="240" w:lineRule="auto"/>
         <w:rPr>
           <w:rFonts w:eastAsia="Times New Roman"/>
-          <w:b/>
-          <w:bCs/>
-          <w:color w:val="000000"/>
-          <w:sz w:val="21"/>
-          <w:szCs w:val="21"/>
-        </w:rPr>
-      </w:pPr>
-      <w:r>
-        <w:rPr>
-          <w:rFonts w:eastAsia="Times New Roman"/>
-          <w:bCs/>
-          <w:color w:val="000000"/>
-          <w:sz w:val="21"/>
-          <w:szCs w:val="21"/>
-        </w:rPr>
-        <w:t xml:space="preserve">Built ETL and predictive microservices with </w:t>
-      </w:r>
-      <w:r>
-        <w:rPr>
-          <w:rFonts w:eastAsia="Times New Roman"/>
-          <w:bCs/>
-          <w:color w:val="000000"/>
-          <w:sz w:val="21"/>
-          <w:szCs w:val="21"/>
-        </w:rPr>
-        <w:t xml:space="preserve">C#, </w:t>
-      </w:r>
-      <w:proofErr w:type="spellStart"/>
-      <w:r>
-        <w:rPr>
-          <w:rFonts w:eastAsia="Times New Roman"/>
-          <w:bCs/>
-          <w:color w:val="000000"/>
-          <w:sz w:val="21"/>
-          <w:szCs w:val="21"/>
-        </w:rPr>
-        <w:t>EntityFramework</w:t>
-      </w:r>
-      <w:proofErr w:type="spellEnd"/>
-      <w:r>
-        <w:rPr>
-          <w:rFonts w:eastAsia="Times New Roman"/>
-          <w:bCs/>
-          <w:color w:val="000000"/>
-          <w:sz w:val="21"/>
-          <w:szCs w:val="21"/>
-        </w:rPr>
-        <w:t xml:space="preserve">, </w:t>
-      </w:r>
-      <w:r>
-        <w:rPr>
-          <w:rFonts w:eastAsia="Times New Roman"/>
-          <w:bCs/>
-          <w:color w:val="000000"/>
-          <w:sz w:val="21"/>
-          <w:szCs w:val="21"/>
-        </w:rPr>
-        <w:t xml:space="preserve">and </w:t>
-      </w:r>
-      <w:r>
-        <w:rPr>
-          <w:rFonts w:eastAsia="Times New Roman"/>
-          <w:bCs/>
-          <w:color w:val="000000"/>
-          <w:sz w:val="21"/>
-          <w:szCs w:val="21"/>
-        </w:rPr>
-        <w:t xml:space="preserve">Azure </w:t>
-      </w:r>
-      <w:r>
-        <w:rPr>
-          <w:rFonts w:eastAsia="Times New Roman"/>
-          <w:bCs/>
-          <w:color w:val="000000"/>
-          <w:sz w:val="21"/>
-          <w:szCs w:val="21"/>
-        </w:rPr>
-        <w:t>resources</w:t>
+          <w:bCs/>
+          <w:color w:val="000000"/>
+          <w:sz w:val="21"/>
+          <w:szCs w:val="21"/>
+        </w:rPr>
+      </w:pPr>
+      <w:r>
+        <w:rPr>
+          <w:rFonts w:eastAsia="Times New Roman"/>
+          <w:bCs/>
+          <w:color w:val="000000"/>
+          <w:sz w:val="21"/>
+          <w:szCs w:val="21"/>
+        </w:rPr>
+        <w:t>Exploratory data analysis using KNN, K-means, DBSCAN, and Principal Component Analysis</w:t>
       </w:r>
     </w:p>
     <w:p>
@@ -635,97 +501,72 @@
           <w:sz w:val="21"/>
           <w:szCs w:val="21"/>
         </w:rPr>
-        <w:t>Performed</w:t>
-      </w:r>
-      <w:r>
-        <w:rPr>
-          <w:rFonts w:eastAsia="Times New Roman"/>
-          <w:bCs/>
-          <w:color w:val="000000"/>
-          <w:sz w:val="21"/>
-          <w:szCs w:val="21"/>
-        </w:rPr>
-        <w:t xml:space="preserve"> DBMS maintenance, wr</w:t>
-      </w:r>
-      <w:r>
-        <w:rPr>
-          <w:rFonts w:eastAsia="Times New Roman"/>
-          <w:bCs/>
-          <w:color w:val="000000"/>
-          <w:sz w:val="21"/>
-          <w:szCs w:val="21"/>
-        </w:rPr>
-        <w:t>o</w:t>
-      </w:r>
-      <w:r>
-        <w:rPr>
-          <w:rFonts w:eastAsia="Times New Roman"/>
-          <w:bCs/>
-          <w:color w:val="000000"/>
-          <w:sz w:val="21"/>
-          <w:szCs w:val="21"/>
-        </w:rPr>
-        <w:t>te and optimize</w:t>
-      </w:r>
-      <w:r>
-        <w:rPr>
-          <w:rFonts w:eastAsia="Times New Roman"/>
-          <w:bCs/>
-          <w:color w:val="000000"/>
-          <w:sz w:val="21"/>
-          <w:szCs w:val="21"/>
-        </w:rPr>
-        <w:t>d SQL</w:t>
-      </w:r>
-      <w:r>
-        <w:rPr>
-          <w:rFonts w:eastAsia="Times New Roman"/>
-          <w:bCs/>
-          <w:color w:val="000000"/>
-          <w:sz w:val="21"/>
-          <w:szCs w:val="21"/>
-        </w:rPr>
-        <w:t xml:space="preserve"> queries, and </w:t>
-      </w:r>
-      <w:r>
-        <w:rPr>
-          <w:rFonts w:eastAsia="Times New Roman"/>
-          <w:bCs/>
-          <w:color w:val="000000"/>
-          <w:sz w:val="21"/>
-          <w:szCs w:val="21"/>
-        </w:rPr>
-        <w:t>wrote</w:t>
-      </w:r>
-      <w:r>
-        <w:rPr>
-          <w:rFonts w:eastAsia="Times New Roman"/>
-          <w:bCs/>
-          <w:color w:val="000000"/>
-          <w:sz w:val="21"/>
-          <w:szCs w:val="21"/>
-        </w:rPr>
-        <w:t xml:space="preserve"> back-end </w:t>
-      </w:r>
-      <w:r>
-        <w:rPr>
-          <w:rFonts w:eastAsia="Times New Roman"/>
-          <w:bCs/>
-          <w:color w:val="000000"/>
-          <w:sz w:val="21"/>
-          <w:szCs w:val="21"/>
-        </w:rPr>
-        <w:t xml:space="preserve">testing </w:t>
-      </w:r>
-      <w:r>
-        <w:rPr>
-          <w:rFonts w:eastAsia="Times New Roman"/>
-          <w:bCs/>
-          <w:color w:val="000000"/>
-          <w:sz w:val="21"/>
-          <w:szCs w:val="21"/>
-        </w:rPr>
-        <w:t>and logging</w:t>
+        <w:t xml:space="preserve">Built ETL and predictive microservices with C#, </w:t>
+      </w:r>
+      <w:proofErr w:type="spellStart"/>
+      <w:r>
+        <w:rPr>
+          <w:rFonts w:eastAsia="Times New Roman"/>
+          <w:bCs/>
+          <w:color w:val="000000"/>
+          <w:sz w:val="21"/>
+          <w:szCs w:val="21"/>
+        </w:rPr>
+        <w:t>EntityFramework</w:t>
+      </w:r>
+      <w:proofErr w:type="spellEnd"/>
+      <w:r>
+        <w:rPr>
+          <w:rFonts w:eastAsia="Times New Roman"/>
+          <w:bCs/>
+          <w:color w:val="000000"/>
+          <w:sz w:val="21"/>
+          <w:szCs w:val="21"/>
+        </w:rPr>
+        <w:t xml:space="preserve">, Azure SQL, and Azure </w:t>
+      </w:r>
+      <w:proofErr w:type="spellStart"/>
+      <w:r>
+        <w:rPr>
+          <w:rFonts w:eastAsia="Times New Roman"/>
+          <w:bCs/>
+          <w:color w:val="000000"/>
+          <w:sz w:val="21"/>
+          <w:szCs w:val="21"/>
+        </w:rPr>
+        <w:t>CosmosDB</w:t>
+      </w:r>
+      <w:proofErr w:type="spellEnd"/>
+    </w:p>
+    <w:p>
+      <w:pPr>
+        <w:pStyle w:val="ListParagraph"/>
+        <w:numPr>
+          <w:ilvl w:val="0"/>
+          <w:numId w:val="21"/>
+        </w:numPr>
+        <w:tabs>
+          <w:tab w:val="right" w:pos="10170"/>
+        </w:tabs>
+        <w:spacing w:after="0" w:line="240" w:lineRule="auto"/>
+        <w:rPr>
+          <w:rFonts w:eastAsia="Times New Roman"/>
+          <w:b/>
+          <w:bCs/>
+          <w:color w:val="000000"/>
+          <w:sz w:val="21"/>
+          <w:szCs w:val="21"/>
+        </w:rPr>
+      </w:pPr>
+      <w:r>
+        <w:rPr>
+          <w:rFonts w:eastAsia="Times New Roman"/>
+          <w:bCs/>
+          <w:color w:val="000000"/>
+          <w:sz w:val="21"/>
+          <w:szCs w:val="21"/>
+        </w:rPr>
+        <w:t>Performed DB maintenance, wrote SQL queries, and wrote back-end testing and logging</w:t>
       </w:r>
     </w:p>
     <w:p>
@@ -1118,7 +959,6 @@
           <w:szCs w:val="21"/>
         </w:rPr>
       </w:pPr>
-      <w:proofErr w:type="spellStart"/>
       <w:r>
         <w:rPr>
           <w:rFonts w:eastAsia="Times New Roman"/>
@@ -1130,7 +970,6 @@
         </w:rPr>
         <w:t>Matcherino</w:t>
       </w:r>
-      <w:proofErr w:type="spellEnd"/>
       <w:r>
         <w:rPr>
           <w:rFonts w:eastAsia="Times New Roman"/>
@@ -1704,8 +1543,6 @@
           <w:szCs w:val="21"/>
         </w:rPr>
       </w:pPr>
-      <w:bookmarkStart w:id="0" w:name="_GoBack"/>
-      <w:bookmarkEnd w:id="0"/>
     </w:p>
     <w:p>
       <w:pPr>
@@ -5249,8 +5086,8 @@
   <w:abstractNum w:abstractNumId="19" w15:restartNumberingAfterBreak="0">
     <w:nsid w:val="67945AF9"/>
     <w:multiLevelType w:val="hybridMultilevel"/>
-    <w:tmpl w:val="AE52FA50"/>
-    <w:lvl w:ilvl="0" w:tplc="04090001">
+    <w:tmpl w:val="574ECBF2"/>
+    <w:lvl w:ilvl="0" w:tplc="A888F8A2">
       <w:start w:val="1"/>
       <w:numFmt w:val="bullet"/>
       <w:lvlText w:val=""/>
@@ -5260,6 +5097,7 @@
       </w:pPr>
       <w:rPr>
         <w:rFonts w:ascii="Symbol" w:hAnsi="Symbol" w:hint="default"/>
+        <w:b w:val="0"/>
       </w:rPr>
     </w:lvl>
     <w:lvl w:ilvl="1" w:tplc="04090003" w:tentative="1">
@@ -6521,7 +6359,7 @@
 </file>
 
 <file path=customXml/itemProps1.xml><?xml version="1.0" encoding="utf-8"?>
-<ds:datastoreItem xmlns:ds="http://schemas.openxmlformats.org/officeDocument/2006/customXml" ds:itemID="{6913892E-10A5-474D-981D-201997134242}">
+<ds:datastoreItem xmlns:ds="http://schemas.openxmlformats.org/officeDocument/2006/customXml" ds:itemID="{74FF55F6-0884-4DD9-B241-D43EF41C635E}">
   <ds:schemaRefs>
     <ds:schemaRef ds:uri="http://schemas.openxmlformats.org/officeDocument/2006/bibliography"/>
   </ds:schemaRefs>

</xml_diff>

<commit_message>
updated avanade entry with end date
</commit_message>
<xml_diff>
--- a/rd_resume.doc.docx
+++ b/rd_resume.doc.docx
@@ -130,105 +130,148 @@
           <w:szCs w:val="21"/>
         </w:rPr>
       </w:pPr>
+      <w:r>
+        <w:rPr>
+          <w:rFonts w:eastAsia="Times New Roman"/>
+          <w:b/>
+          <w:bCs/>
+          <w:color w:val="000000"/>
+          <w:sz w:val="21"/>
+          <w:szCs w:val="21"/>
+        </w:rPr>
+        <w:t>RELEVANT</w:t>
+      </w:r>
+      <w:r>
+        <w:rPr>
+          <w:rFonts w:eastAsia="Times New Roman"/>
+          <w:b/>
+          <w:bCs/>
+          <w:color w:val="000000"/>
+          <w:sz w:val="21"/>
+          <w:szCs w:val="21"/>
+        </w:rPr>
+        <w:t xml:space="preserve"> WORK </w:t>
+      </w:r>
+      <w:r>
+        <w:rPr>
+          <w:rFonts w:eastAsia="Times New Roman"/>
+          <w:b/>
+          <w:bCs/>
+          <w:color w:val="000000"/>
+          <w:sz w:val="21"/>
+          <w:szCs w:val="21"/>
+        </w:rPr>
+        <w:t xml:space="preserve">&amp; </w:t>
+      </w:r>
+      <w:r>
+        <w:rPr>
+          <w:rFonts w:eastAsia="Times New Roman"/>
+          <w:b/>
+          <w:bCs/>
+          <w:color w:val="000000"/>
+          <w:sz w:val="21"/>
+          <w:szCs w:val="21"/>
+        </w:rPr>
+        <w:t>EXPERIENCE</w:t>
+      </w:r>
+    </w:p>
+    <w:p>
+      <w:pPr>
+        <w:tabs>
+          <w:tab w:val="right" w:pos="10170"/>
+        </w:tabs>
+        <w:spacing w:after="0" w:line="240" w:lineRule="auto"/>
+        <w:contextualSpacing/>
+        <w:rPr>
+          <w:rFonts w:eastAsia="Times New Roman"/>
+          <w:sz w:val="21"/>
+          <w:szCs w:val="21"/>
+        </w:rPr>
+      </w:pPr>
+      <w:r>
+        <w:rPr>
+          <w:rFonts w:eastAsia="Times New Roman"/>
+          <w:b/>
+          <w:bCs/>
+          <w:color w:val="000000"/>
+          <w:sz w:val="21"/>
+          <w:szCs w:val="21"/>
+        </w:rPr>
+        <w:t>Avanade</w:t>
+      </w:r>
+      <w:r>
+        <w:rPr>
+          <w:rFonts w:eastAsia="Times New Roman"/>
+          <w:b/>
+          <w:bCs/>
+          <w:color w:val="000000"/>
+          <w:sz w:val="21"/>
+          <w:szCs w:val="21"/>
+        </w:rPr>
+        <w:tab/>
+        <w:t>Seattle, WA</w:t>
+      </w:r>
+    </w:p>
+    <w:p>
+      <w:pPr>
+        <w:tabs>
+          <w:tab w:val="right" w:pos="10170"/>
+        </w:tabs>
+        <w:spacing w:after="0" w:line="240" w:lineRule="auto"/>
+        <w:contextualSpacing/>
+        <w:rPr>
+          <w:rFonts w:eastAsia="Times New Roman"/>
+          <w:bCs/>
+          <w:color w:val="000000"/>
+          <w:sz w:val="21"/>
+          <w:szCs w:val="21"/>
+        </w:rPr>
+      </w:pPr>
+      <w:r>
+        <w:rPr>
+          <w:rFonts w:eastAsia="Times New Roman"/>
+          <w:bCs/>
+          <w:i/>
+          <w:color w:val="000000"/>
+          <w:sz w:val="21"/>
+          <w:szCs w:val="21"/>
+        </w:rPr>
+        <w:t>Analyst</w:t>
+      </w:r>
+      <w:r>
+        <w:rPr>
+          <w:rFonts w:eastAsia="Times New Roman"/>
+          <w:bCs/>
+          <w:i/>
+          <w:color w:val="000000"/>
+          <w:sz w:val="21"/>
+          <w:szCs w:val="21"/>
+        </w:rPr>
+        <w:t xml:space="preserve"> (Contractor)</w:t>
+      </w:r>
       <w:bookmarkStart w:id="0" w:name="_GoBack"/>
       <w:bookmarkEnd w:id="0"/>
       <w:r>
         <w:rPr>
           <w:rFonts w:eastAsia="Times New Roman"/>
-          <w:b/>
-          <w:bCs/>
-          <w:color w:val="000000"/>
-          <w:sz w:val="21"/>
-          <w:szCs w:val="21"/>
-        </w:rPr>
-        <w:t>RELEVANT</w:t>
-      </w:r>
-      <w:r>
-        <w:rPr>
-          <w:rFonts w:eastAsia="Times New Roman"/>
-          <w:b/>
-          <w:bCs/>
-          <w:color w:val="000000"/>
-          <w:sz w:val="21"/>
-          <w:szCs w:val="21"/>
-        </w:rPr>
-        <w:t xml:space="preserve"> WORK </w:t>
-      </w:r>
-      <w:r>
-        <w:rPr>
-          <w:rFonts w:eastAsia="Times New Roman"/>
-          <w:b/>
-          <w:bCs/>
-          <w:color w:val="000000"/>
-          <w:sz w:val="21"/>
-          <w:szCs w:val="21"/>
-        </w:rPr>
-        <w:t xml:space="preserve">&amp; </w:t>
-      </w:r>
-      <w:r>
-        <w:rPr>
-          <w:rFonts w:eastAsia="Times New Roman"/>
-          <w:b/>
-          <w:bCs/>
-          <w:color w:val="000000"/>
-          <w:sz w:val="21"/>
-          <w:szCs w:val="21"/>
-        </w:rPr>
-        <w:t>EXPERIENCE</w:t>
-      </w:r>
-    </w:p>
-    <w:p>
-      <w:pPr>
-        <w:tabs>
-          <w:tab w:val="right" w:pos="10170"/>
-        </w:tabs>
-        <w:spacing w:after="0" w:line="240" w:lineRule="auto"/>
-        <w:contextualSpacing/>
-        <w:rPr>
-          <w:rFonts w:eastAsia="Times New Roman"/>
-          <w:sz w:val="21"/>
-          <w:szCs w:val="21"/>
-        </w:rPr>
-      </w:pPr>
-      <w:r>
-        <w:rPr>
-          <w:rFonts w:eastAsia="Times New Roman"/>
-          <w:b/>
-          <w:bCs/>
-          <w:color w:val="000000"/>
-          <w:sz w:val="21"/>
-          <w:szCs w:val="21"/>
-        </w:rPr>
-        <w:t>Avanade</w:t>
-      </w:r>
-      <w:r>
-        <w:rPr>
-          <w:rFonts w:eastAsia="Times New Roman"/>
-          <w:b/>
+          <w:bCs/>
+          <w:i/>
+          <w:color w:val="000000"/>
+          <w:sz w:val="21"/>
+          <w:szCs w:val="21"/>
+        </w:rPr>
+        <w:t>, Machine Learning and Azure Cloud Enablement</w:t>
+      </w:r>
+      <w:r>
+        <w:rPr>
+          <w:rFonts w:eastAsia="Times New Roman"/>
           <w:bCs/>
           <w:color w:val="000000"/>
           <w:sz w:val="21"/>
           <w:szCs w:val="21"/>
         </w:rPr>
         <w:tab/>
-        <w:t>Seattle, WA</w:t>
-      </w:r>
-    </w:p>
-    <w:p>
-      <w:pPr>
-        <w:tabs>
-          <w:tab w:val="right" w:pos="10170"/>
-        </w:tabs>
-        <w:spacing w:after="0" w:line="240" w:lineRule="auto"/>
-        <w:contextualSpacing/>
-        <w:rPr>
-          <w:rFonts w:eastAsia="Times New Roman"/>
-          <w:bCs/>
-          <w:color w:val="000000"/>
-          <w:sz w:val="21"/>
-          <w:szCs w:val="21"/>
-        </w:rPr>
-      </w:pPr>
+      </w:r>
       <w:r>
         <w:rPr>
           <w:rFonts w:eastAsia="Times New Roman"/>
@@ -238,17 +281,7 @@
           <w:sz w:val="21"/>
           <w:szCs w:val="21"/>
         </w:rPr>
-        <w:t>Analyst, Machine Learning and Azure Cloud Enablement</w:t>
-      </w:r>
-      <w:r>
-        <w:rPr>
-          <w:rFonts w:eastAsia="Times New Roman"/>
-          <w:bCs/>
-          <w:color w:val="000000"/>
-          <w:sz w:val="21"/>
-          <w:szCs w:val="21"/>
-        </w:rPr>
-        <w:tab/>
+        <w:t xml:space="preserve">January 2018 – </w:t>
       </w:r>
       <w:r>
         <w:rPr>
@@ -259,7 +292,7 @@
           <w:sz w:val="21"/>
           <w:szCs w:val="21"/>
         </w:rPr>
-        <w:t>January 2018 – Present</w:t>
+        <w:t>October 2018</w:t>
       </w:r>
     </w:p>
     <w:p>
@@ -6359,7 +6392,7 @@
 </file>
 
 <file path=customXml/itemProps1.xml><?xml version="1.0" encoding="utf-8"?>
-<ds:datastoreItem xmlns:ds="http://schemas.openxmlformats.org/officeDocument/2006/customXml" ds:itemID="{74FF55F6-0884-4DD9-B241-D43EF41C635E}">
+<ds:datastoreItem xmlns:ds="http://schemas.openxmlformats.org/officeDocument/2006/customXml" ds:itemID="{FEDD262D-C247-4EB1-A4C4-9703036E6E7A}">
   <ds:schemaRefs>
     <ds:schemaRef ds:uri="http://schemas.openxmlformats.org/officeDocument/2006/bibliography"/>
   </ds:schemaRefs>

</xml_diff>